<commit_message>
Changed relational schema, and tables.sql
</commit_message>
<xml_diff>
--- a/Relacional/relacional.docx
+++ b/Relacional/relacional.docx
@@ -1,6 +1,6 @@
 
 <file path=word/document.xml><?xml version="1.0" encoding="utf-8"?>
-<w:document xmlns:wpc="http://schemas.microsoft.com/office/word/2010/wordprocessingCanvas" xmlns:mc="http://schemas.openxmlformats.org/markup-compatibility/2006" xmlns:o="urn:schemas-microsoft-com:office:office" xmlns:r="http://schemas.openxmlformats.org/officeDocument/2006/relationships" xmlns:m="http://schemas.openxmlformats.org/officeDocument/2006/math" xmlns:v="urn:schemas-microsoft-com:vml" xmlns:wp14="http://schemas.microsoft.com/office/word/2010/wordprocessingDrawing" xmlns:wp="http://schemas.openxmlformats.org/drawingml/2006/wordprocessingDrawing" xmlns:w10="urn:schemas-microsoft-com:office:word" xmlns:w="http://schemas.openxmlformats.org/wordprocessingml/2006/main" xmlns:w14="http://schemas.microsoft.com/office/word/2010/wordml" xmlns:w15="http://schemas.microsoft.com/office/word/2012/wordml" xmlns:wpg="http://schemas.microsoft.com/office/word/2010/wordprocessingGroup" xmlns:wpi="http://schemas.microsoft.com/office/word/2010/wordprocessingInk" xmlns:wne="http://schemas.microsoft.com/office/word/2006/wordml" xmlns:wps="http://schemas.microsoft.com/office/word/2010/wordprocessingShape" mc:Ignorable="w14 w15 wp14">
+<w:document xmlns:wpc="http://schemas.microsoft.com/office/word/2010/wordprocessingCanvas" xmlns:cx="http://schemas.microsoft.com/office/drawing/2014/chartex" xmlns:cx1="http://schemas.microsoft.com/office/drawing/2015/9/8/chartex" xmlns:mc="http://schemas.openxmlformats.org/markup-compatibility/2006" xmlns:o="urn:schemas-microsoft-com:office:office" xmlns:r="http://schemas.openxmlformats.org/officeDocument/2006/relationships" xmlns:m="http://schemas.openxmlformats.org/officeDocument/2006/math" xmlns:v="urn:schemas-microsoft-com:vml" xmlns:wp14="http://schemas.microsoft.com/office/word/2010/wordprocessingDrawing" xmlns:wp="http://schemas.openxmlformats.org/drawingml/2006/wordprocessingDrawing" xmlns:w10="urn:schemas-microsoft-com:office:word" xmlns:w="http://schemas.openxmlformats.org/wordprocessingml/2006/main" xmlns:w14="http://schemas.microsoft.com/office/word/2010/wordml" xmlns:w15="http://schemas.microsoft.com/office/word/2012/wordml" xmlns:w16se="http://schemas.microsoft.com/office/word/2015/wordml/symex" xmlns:wpg="http://schemas.microsoft.com/office/word/2010/wordprocessingGroup" xmlns:wpi="http://schemas.microsoft.com/office/word/2010/wordprocessingInk" xmlns:wne="http://schemas.microsoft.com/office/word/2006/wordml" xmlns:wps="http://schemas.microsoft.com/office/word/2010/wordprocessingShape" mc:Ignorable="w14 w15 w16se wp14">
   <w:body>
     <w:p>
       <w:pPr>
@@ -14,406 +14,409 @@
       <w:r>
         <w:t>Atleta (</w:t>
       </w:r>
+      <w:r>
+        <w:rPr>
+          <w:u w:val="single"/>
+        </w:rPr>
+        <w:t>CC</w:t>
+      </w:r>
+      <w:r>
+        <w:t>-&gt;Pessoa, Peso, Altura, equipa-&gt;Equipa, treinador-&gt;Treinador,</w:t>
+      </w:r>
+      <w:r>
+        <w:t xml:space="preserve"> </w:t>
+      </w:r>
+      <w:r>
+        <w:t>categoria-&gt;Categoria</w:t>
+      </w:r>
+      <w:r>
+        <w:t>)</w:t>
+      </w:r>
+    </w:p>
+    <w:p>
+      <w:proofErr w:type="spellStart"/>
+      <w:r>
+        <w:t>AtletaPatrocinio</w:t>
+      </w:r>
+      <w:proofErr w:type="spellEnd"/>
+      <w:r>
+        <w:t xml:space="preserve"> (</w:t>
+      </w:r>
+      <w:r>
+        <w:rPr>
+          <w:u w:val="single"/>
+        </w:rPr>
+        <w:t>CC</w:t>
+      </w:r>
+      <w:r>
+        <w:t xml:space="preserve">-&gt;Atleta, </w:t>
+      </w:r>
+      <w:r>
+        <w:rPr>
+          <w:u w:val="single"/>
+        </w:rPr>
+        <w:t>Nome</w:t>
+      </w:r>
+      <w:r>
+        <w:t>-&gt;</w:t>
+      </w:r>
+      <w:proofErr w:type="spellStart"/>
+      <w:r>
+        <w:t>Patrocinio</w:t>
+      </w:r>
+      <w:proofErr w:type="spellEnd"/>
+      <w:r>
+        <w:t>)</w:t>
+      </w:r>
+    </w:p>
+    <w:p>
+      <w:r>
+        <w:t>Campeonato (</w:t>
+      </w:r>
+      <w:r>
+        <w:rPr>
+          <w:u w:val="single"/>
+        </w:rPr>
+        <w:t>ID</w:t>
+      </w:r>
+      <w:r>
+        <w:t xml:space="preserve">, Nome, Local, </w:t>
+      </w:r>
+      <w:proofErr w:type="spellStart"/>
+      <w:r>
+        <w:t>DataInicio</w:t>
+      </w:r>
+      <w:proofErr w:type="spellEnd"/>
+      <w:r>
+        <w:t xml:space="preserve">, </w:t>
+      </w:r>
+      <w:proofErr w:type="spellStart"/>
+      <w:r>
+        <w:t>DataFim</w:t>
+      </w:r>
+      <w:proofErr w:type="spellEnd"/>
+      <w:r>
+        <w:t>, pais-&gt;Pais)</w:t>
+      </w:r>
+    </w:p>
+    <w:p>
+      <w:proofErr w:type="spellStart"/>
+      <w:r>
+        <w:t>CampeonatoCategoriaFase</w:t>
+      </w:r>
+      <w:proofErr w:type="spellEnd"/>
+      <w:r>
+        <w:t xml:space="preserve"> (</w:t>
+      </w:r>
+      <w:r>
+        <w:rPr>
+          <w:u w:val="single"/>
+        </w:rPr>
+        <w:t>ID</w:t>
+      </w:r>
+      <w:r>
+        <w:t xml:space="preserve">-&gt;Campeonato, </w:t>
+      </w:r>
+      <w:proofErr w:type="spellStart"/>
+      <w:r>
+        <w:rPr>
+          <w:u w:val="single"/>
+        </w:rPr>
+        <w:t>CategoriaNome</w:t>
+      </w:r>
+      <w:proofErr w:type="spellEnd"/>
+      <w:r>
+        <w:t xml:space="preserve">-&gt;Categoria, </w:t>
+      </w:r>
+      <w:proofErr w:type="spellStart"/>
+      <w:r>
+        <w:rPr>
+          <w:u w:val="single"/>
+        </w:rPr>
+        <w:t>FaseNome</w:t>
+      </w:r>
+      <w:proofErr w:type="spellEnd"/>
+      <w:r>
+        <w:t>-&gt;Fase)</w:t>
+      </w:r>
+    </w:p>
+    <w:p>
+      <w:r>
+        <w:t>Categoria (</w:t>
+      </w:r>
+      <w:r>
+        <w:rPr>
+          <w:u w:val="single"/>
+        </w:rPr>
+        <w:t>Nome</w:t>
+      </w:r>
+      <w:r>
+        <w:t xml:space="preserve">, </w:t>
+      </w:r>
+      <w:proofErr w:type="spellStart"/>
+      <w:r>
+        <w:t>NumMaxParticipantes</w:t>
+      </w:r>
+      <w:proofErr w:type="spellEnd"/>
+      <w:r>
+        <w:t xml:space="preserve">, </w:t>
+      </w:r>
+      <w:proofErr w:type="spellStart"/>
+      <w:r>
+        <w:t>AlturaMinima</w:t>
+      </w:r>
+      <w:proofErr w:type="spellEnd"/>
+      <w:r>
+        <w:t xml:space="preserve">, </w:t>
+      </w:r>
+      <w:proofErr w:type="spellStart"/>
+      <w:r>
+        <w:t>AlturaMaxima</w:t>
+      </w:r>
+      <w:proofErr w:type="spellEnd"/>
+      <w:r>
+        <w:t xml:space="preserve">, </w:t>
+      </w:r>
+      <w:proofErr w:type="spellStart"/>
+      <w:r>
+        <w:t>PesoMinimo</w:t>
+      </w:r>
+      <w:proofErr w:type="spellEnd"/>
+      <w:r>
+        <w:t xml:space="preserve">, </w:t>
+      </w:r>
+      <w:proofErr w:type="spellStart"/>
+      <w:r>
+        <w:t>PesoMaximo</w:t>
+      </w:r>
+      <w:proofErr w:type="spellEnd"/>
+      <w:r>
+        <w:t xml:space="preserve">, </w:t>
+      </w:r>
+      <w:proofErr w:type="spellStart"/>
+      <w:r>
+        <w:t>Genero</w:t>
+      </w:r>
+      <w:proofErr w:type="spellEnd"/>
+      <w:r>
+        <w:t>)</w:t>
+      </w:r>
+      <w:r>
+        <w:t xml:space="preserve"> //</w:t>
+      </w:r>
+      <w:proofErr w:type="spellStart"/>
+      <w:r>
+        <w:t>Triggers</w:t>
+      </w:r>
+      <w:proofErr w:type="spellEnd"/>
+      <w:r>
+        <w:t xml:space="preserve"> -&gt; relatório, necessário para implementar a restrição altura e peso</w:t>
+      </w:r>
+    </w:p>
+    <w:p>
+      <w:proofErr w:type="spellStart"/>
+      <w:r>
+        <w:t>Classificacao</w:t>
+      </w:r>
+      <w:proofErr w:type="spellEnd"/>
+      <w:r>
+        <w:t xml:space="preserve"> (</w:t>
+      </w:r>
+      <w:r>
+        <w:rPr>
+          <w:u w:val="single"/>
+        </w:rPr>
+        <w:t>CC</w:t>
+      </w:r>
+      <w:r>
+        <w:t xml:space="preserve">-&gt;Atleta, </w:t>
+      </w:r>
+      <w:r>
+        <w:rPr>
+          <w:u w:val="single"/>
+        </w:rPr>
+        <w:t>ID</w:t>
+      </w:r>
+      <w:r>
+        <w:t>-&gt;</w:t>
+      </w:r>
+      <w:proofErr w:type="spellStart"/>
+      <w:r>
+        <w:t>Juri</w:t>
+      </w:r>
+      <w:proofErr w:type="spellEnd"/>
+      <w:r>
+        <w:t>, Pontos)</w:t>
+      </w:r>
+    </w:p>
+    <w:p>
+      <w:proofErr w:type="spellStart"/>
+      <w:r>
+        <w:t>DataCat</w:t>
+      </w:r>
+      <w:proofErr w:type="spellEnd"/>
+      <w:r>
+        <w:t xml:space="preserve"> (</w:t>
+      </w:r>
+      <w:proofErr w:type="spellStart"/>
+      <w:r>
+        <w:rPr>
+          <w:u w:val="single"/>
+        </w:rPr>
+        <w:t>NomeCategoria</w:t>
+      </w:r>
+      <w:proofErr w:type="spellEnd"/>
+      <w:r>
+        <w:t xml:space="preserve"> -&gt;Categoria, </w:t>
+      </w:r>
+      <w:proofErr w:type="spellStart"/>
+      <w:r>
+        <w:rPr>
+          <w:u w:val="single"/>
+        </w:rPr>
+        <w:t>NomeFase</w:t>
+      </w:r>
+      <w:proofErr w:type="spellEnd"/>
+      <w:r>
+        <w:t>-&gt;Fase</w:t>
+      </w:r>
+      <w:r>
+        <w:t xml:space="preserve">, </w:t>
+      </w:r>
+      <w:proofErr w:type="spellStart"/>
+      <w:r>
+        <w:rPr>
+          <w:u w:val="single"/>
+        </w:rPr>
+        <w:t>ID</w:t>
+      </w:r>
+      <w:r>
+        <w:rPr>
+          <w:u w:val="single"/>
+        </w:rPr>
+        <w:t>Campeonato</w:t>
+      </w:r>
+      <w:proofErr w:type="spellEnd"/>
+      <w:r>
+        <w:t>-&gt;Campeonato</w:t>
+      </w:r>
+      <w:r>
+        <w:t>, Dia, Hora)</w:t>
+      </w:r>
+    </w:p>
+    <w:p>
+      <w:r>
+        <w:t>Equipa (</w:t>
+      </w:r>
+      <w:r>
+        <w:rPr>
+          <w:u w:val="single"/>
+        </w:rPr>
+        <w:t>Nome</w:t>
+      </w:r>
+      <w:r>
+        <w:t>, Local)</w:t>
+      </w:r>
+    </w:p>
+    <w:p>
+      <w:r>
+        <w:t>Fase (</w:t>
+      </w:r>
+      <w:r>
+        <w:rPr>
+          <w:u w:val="single"/>
+        </w:rPr>
+        <w:t>Nome</w:t>
+      </w:r>
+      <w:r>
+        <w:t>)</w:t>
+      </w:r>
+    </w:p>
+    <w:p>
+      <w:r>
+        <w:t>Jurado (</w:t>
+      </w:r>
+      <w:r>
+        <w:rPr>
+          <w:u w:val="single"/>
+        </w:rPr>
+        <w:t>CC</w:t>
+      </w:r>
+      <w:r>
+        <w:t xml:space="preserve">-&gt;Pessoa, </w:t>
+      </w:r>
+      <w:proofErr w:type="spellStart"/>
+      <w:r>
+        <w:t>juri</w:t>
+      </w:r>
+      <w:proofErr w:type="spellEnd"/>
+      <w:r>
+        <w:t>-&gt;</w:t>
+      </w:r>
+      <w:proofErr w:type="spellStart"/>
+      <w:r>
+        <w:t>Juri</w:t>
+      </w:r>
+      <w:proofErr w:type="spellEnd"/>
+      <w:r>
+        <w:t>)</w:t>
+      </w:r>
+    </w:p>
+    <w:p>
+      <w:proofErr w:type="spellStart"/>
+      <w:r>
+        <w:t>Juri</w:t>
+      </w:r>
+      <w:proofErr w:type="spellEnd"/>
+      <w:r>
+        <w:t xml:space="preserve"> (</w:t>
+      </w:r>
+      <w:r>
+        <w:rPr>
+          <w:u w:val="single"/>
+        </w:rPr>
+        <w:t>ID</w:t>
+      </w:r>
+      <w:r>
+        <w:t>)</w:t>
+      </w:r>
+    </w:p>
+    <w:p>
+      <w:r>
+        <w:t>Pais(</w:t>
+      </w:r>
+      <w:r>
+        <w:rPr>
+          <w:u w:val="single"/>
+        </w:rPr>
+        <w:t>Nome</w:t>
+      </w:r>
+      <w:r>
+        <w:t>)</w:t>
+      </w:r>
+    </w:p>
+    <w:p>
+      <w:proofErr w:type="spellStart"/>
+      <w:r>
+        <w:t>Patrocinio</w:t>
+      </w:r>
+      <w:proofErr w:type="spellEnd"/>
+      <w:r>
+        <w:t xml:space="preserve"> (</w:t>
+      </w:r>
       <w:proofErr w:type="gramStart"/>
       <w:r>
         <w:rPr>
           <w:u w:val="single"/>
         </w:rPr>
-        <w:t>CC</w:t>
-      </w:r>
-      <w:r>
-        <w:t>-&gt;Pessoa</w:t>
+        <w:t>Nome</w:t>
+      </w:r>
+      <w:r>
+        <w:t>,  Valor</w:t>
       </w:r>
       <w:proofErr w:type="gramEnd"/>
       <w:r>
-        <w:t>, Peso, Altura, equipa-&gt;Equipa, treinador-&gt;Treinador,)</w:t>
-      </w:r>
-    </w:p>
-    <w:p>
-      <w:proofErr w:type="spellStart"/>
-      <w:r>
-        <w:t>AtletaPatrocinio</w:t>
-      </w:r>
-      <w:proofErr w:type="spellEnd"/>
-      <w:r>
-        <w:t xml:space="preserve"> (</w:t>
-      </w:r>
-      <w:proofErr w:type="gramStart"/>
-      <w:r>
-        <w:rPr>
-          <w:u w:val="single"/>
-        </w:rPr>
-        <w:t>CC</w:t>
-      </w:r>
-      <w:r>
-        <w:t>-&gt;Atleta</w:t>
-      </w:r>
-      <w:proofErr w:type="gramEnd"/>
-      <w:r>
-        <w:t xml:space="preserve">, </w:t>
-      </w:r>
-      <w:r>
-        <w:rPr>
-          <w:u w:val="single"/>
-        </w:rPr>
-        <w:t>Nome</w:t>
-      </w:r>
-      <w:r>
-        <w:t>-&gt;</w:t>
-      </w:r>
-      <w:proofErr w:type="spellStart"/>
-      <w:r>
-        <w:t>Patrocinio</w:t>
-      </w:r>
-      <w:proofErr w:type="spellEnd"/>
-      <w:r>
         <w:t>)</w:t>
-      </w:r>
-    </w:p>
-    <w:p>
-      <w:r>
-        <w:t>Campeonato (</w:t>
-      </w:r>
-      <w:r>
-        <w:rPr>
-          <w:u w:val="single"/>
-        </w:rPr>
-        <w:t>ID</w:t>
-      </w:r>
-      <w:r>
-        <w:t xml:space="preserve">, Nome, Local, </w:t>
-      </w:r>
-      <w:proofErr w:type="spellStart"/>
-      <w:r>
-        <w:t>DataInicio</w:t>
-      </w:r>
-      <w:proofErr w:type="spellEnd"/>
-      <w:r>
-        <w:t xml:space="preserve">, </w:t>
-      </w:r>
-      <w:proofErr w:type="spellStart"/>
-      <w:r>
-        <w:t>DataFim</w:t>
-      </w:r>
-      <w:proofErr w:type="spellEnd"/>
-      <w:r>
-        <w:t xml:space="preserve">, </w:t>
-      </w:r>
-      <w:proofErr w:type="gramStart"/>
-      <w:r>
-        <w:t>pais-&gt;Pais</w:t>
-      </w:r>
-      <w:proofErr w:type="gramEnd"/>
-      <w:r>
-        <w:t>)</w:t>
-      </w:r>
-    </w:p>
-    <w:p>
-      <w:proofErr w:type="spellStart"/>
-      <w:r>
-        <w:t>CampeonatoCategoriaFase</w:t>
-      </w:r>
-      <w:proofErr w:type="spellEnd"/>
-      <w:r>
-        <w:t xml:space="preserve"> (</w:t>
-      </w:r>
-      <w:proofErr w:type="gramStart"/>
-      <w:r>
-        <w:rPr>
-          <w:u w:val="single"/>
-        </w:rPr>
-        <w:t>ID</w:t>
-      </w:r>
-      <w:r>
-        <w:t>-&gt;Campeonato</w:t>
-      </w:r>
-      <w:proofErr w:type="gramEnd"/>
-      <w:r>
-        <w:t xml:space="preserve">, </w:t>
-      </w:r>
-      <w:proofErr w:type="spellStart"/>
-      <w:r>
-        <w:rPr>
-          <w:u w:val="single"/>
-        </w:rPr>
-        <w:t>CategoriaNome</w:t>
-      </w:r>
-      <w:proofErr w:type="spellEnd"/>
-      <w:r>
-        <w:t xml:space="preserve">-&gt;Categoria, </w:t>
-      </w:r>
-      <w:proofErr w:type="spellStart"/>
-      <w:r>
-        <w:rPr>
-          <w:u w:val="single"/>
-        </w:rPr>
-        <w:t>FaseNome</w:t>
-      </w:r>
-      <w:proofErr w:type="spellEnd"/>
-      <w:r>
-        <w:t>-&gt;Fase)</w:t>
-      </w:r>
-    </w:p>
-    <w:p>
-      <w:r>
-        <w:t>Categoria (</w:t>
-      </w:r>
-      <w:r>
-        <w:rPr>
-          <w:u w:val="single"/>
-        </w:rPr>
-        <w:t>Nome</w:t>
-      </w:r>
-      <w:r>
-        <w:t xml:space="preserve">, Premio, </w:t>
-      </w:r>
-      <w:proofErr w:type="spellStart"/>
-      <w:r>
-        <w:t>NumMaxParticipantes</w:t>
-      </w:r>
-      <w:proofErr w:type="spellEnd"/>
-      <w:r>
-        <w:t xml:space="preserve">, </w:t>
-      </w:r>
-      <w:proofErr w:type="spellStart"/>
-      <w:r>
-        <w:t>AlturaMinima</w:t>
-      </w:r>
-      <w:proofErr w:type="spellEnd"/>
-      <w:r>
-        <w:t xml:space="preserve">, </w:t>
-      </w:r>
-      <w:proofErr w:type="spellStart"/>
-      <w:r>
-        <w:t>AlturaMaxima</w:t>
-      </w:r>
-      <w:proofErr w:type="spellEnd"/>
-      <w:r>
-        <w:t xml:space="preserve">, </w:t>
-      </w:r>
-      <w:proofErr w:type="spellStart"/>
-      <w:r>
-        <w:t>PesoMinimo</w:t>
-      </w:r>
-      <w:proofErr w:type="spellEnd"/>
-      <w:r>
-        <w:t xml:space="preserve">, </w:t>
-      </w:r>
-      <w:proofErr w:type="spellStart"/>
-      <w:r>
-        <w:t>PesoMaximo</w:t>
-      </w:r>
-      <w:proofErr w:type="spellEnd"/>
-      <w:r>
-        <w:t xml:space="preserve">, </w:t>
-      </w:r>
-      <w:proofErr w:type="spellStart"/>
-      <w:r>
-        <w:t>Genero</w:t>
-      </w:r>
-      <w:proofErr w:type="spellEnd"/>
-      <w:r>
-        <w:t>)</w:t>
-      </w:r>
-    </w:p>
-    <w:p>
-      <w:proofErr w:type="spellStart"/>
-      <w:r>
-        <w:t>Classificacao</w:t>
-      </w:r>
-      <w:proofErr w:type="spellEnd"/>
-      <w:r>
-        <w:t xml:space="preserve"> (</w:t>
-      </w:r>
-      <w:proofErr w:type="gramStart"/>
-      <w:r>
-        <w:rPr>
-          <w:u w:val="single"/>
-        </w:rPr>
-        <w:t>CC</w:t>
-      </w:r>
-      <w:r>
-        <w:t>-&gt;Atleta</w:t>
-      </w:r>
-      <w:proofErr w:type="gramEnd"/>
-      <w:r>
-        <w:t xml:space="preserve">, </w:t>
-      </w:r>
-      <w:r>
-        <w:rPr>
-          <w:u w:val="single"/>
-        </w:rPr>
-        <w:t>ID</w:t>
-      </w:r>
-      <w:r>
-        <w:t>-&gt;</w:t>
-      </w:r>
-      <w:proofErr w:type="spellStart"/>
-      <w:r>
-        <w:t>Juri</w:t>
-      </w:r>
-      <w:proofErr w:type="spellEnd"/>
-      <w:r>
-        <w:t>, Pontos)</w:t>
-      </w:r>
-    </w:p>
-    <w:p>
-      <w:proofErr w:type="spellStart"/>
-      <w:r>
-        <w:t>DataCat</w:t>
-      </w:r>
-      <w:proofErr w:type="spellEnd"/>
-      <w:r>
-        <w:t xml:space="preserve"> (</w:t>
-      </w:r>
-      <w:proofErr w:type="spellStart"/>
-      <w:r>
-        <w:rPr>
-          <w:u w:val="single"/>
-        </w:rPr>
-        <w:t>NomeCategoria</w:t>
-      </w:r>
-      <w:proofErr w:type="spellEnd"/>
-      <w:r>
-        <w:t xml:space="preserve"> </w:t>
-      </w:r>
-      <w:proofErr w:type="gramStart"/>
-      <w:r>
-        <w:t>-&gt;Categoria</w:t>
-      </w:r>
-      <w:proofErr w:type="gramEnd"/>
-      <w:r>
-        <w:t xml:space="preserve">, </w:t>
-      </w:r>
-      <w:proofErr w:type="spellStart"/>
-      <w:r>
-        <w:rPr>
-          <w:u w:val="single"/>
-        </w:rPr>
-        <w:t>NomeFase</w:t>
-      </w:r>
-      <w:proofErr w:type="spellEnd"/>
-      <w:r>
-        <w:t>-&gt;Fase, Dia, Hora)</w:t>
-      </w:r>
-    </w:p>
-    <w:p>
-      <w:r>
-        <w:t>Equipa (</w:t>
-      </w:r>
-      <w:r>
-        <w:rPr>
-          <w:u w:val="single"/>
-        </w:rPr>
-        <w:t>Nome</w:t>
-      </w:r>
-      <w:r>
-        <w:t>, Local)</w:t>
-      </w:r>
-    </w:p>
-    <w:p>
-      <w:r>
-        <w:t>Fase (</w:t>
-      </w:r>
-      <w:r>
-        <w:rPr>
-          <w:u w:val="single"/>
-        </w:rPr>
-        <w:t>Nome</w:t>
-      </w:r>
-      <w:r>
-        <w:t>)</w:t>
-      </w:r>
-    </w:p>
-    <w:p>
-      <w:r>
-        <w:t>Jurado (</w:t>
-      </w:r>
-      <w:proofErr w:type="gramStart"/>
-      <w:r>
-        <w:rPr>
-          <w:u w:val="single"/>
-        </w:rPr>
-        <w:t>CC</w:t>
-      </w:r>
-      <w:r>
-        <w:t>-&gt;Pessoa</w:t>
-      </w:r>
-      <w:proofErr w:type="gramEnd"/>
-      <w:r>
-        <w:t xml:space="preserve">, </w:t>
-      </w:r>
-      <w:proofErr w:type="spellStart"/>
-      <w:r>
-        <w:t>juri</w:t>
-      </w:r>
-      <w:proofErr w:type="spellEnd"/>
-      <w:r>
-        <w:t>-&gt;</w:t>
-      </w:r>
-      <w:proofErr w:type="spellStart"/>
-      <w:r>
-        <w:t>Juri</w:t>
-      </w:r>
-      <w:proofErr w:type="spellEnd"/>
-      <w:r>
-        <w:t>)</w:t>
-      </w:r>
-    </w:p>
-    <w:p>
-      <w:proofErr w:type="spellStart"/>
-      <w:r>
-        <w:t>Juri</w:t>
-      </w:r>
-      <w:proofErr w:type="spellEnd"/>
-      <w:r>
-        <w:t xml:space="preserve"> (</w:t>
-      </w:r>
-      <w:r>
-        <w:rPr>
-          <w:u w:val="single"/>
-        </w:rPr>
-        <w:t>ID</w:t>
-      </w:r>
-      <w:r>
-        <w:t>)</w:t>
-      </w:r>
-    </w:p>
-    <w:p>
-      <w:proofErr w:type="gramStart"/>
-      <w:r>
-        <w:t>Pais(</w:t>
-      </w:r>
-      <w:bookmarkStart w:id="0" w:name="_GoBack"/>
-      <w:r>
-        <w:rPr>
-          <w:u w:val="single"/>
-        </w:rPr>
-        <w:t>Nome</w:t>
-      </w:r>
-      <w:bookmarkEnd w:id="0"/>
-      <w:proofErr w:type="gramEnd"/>
-      <w:r>
-        <w:t>)</w:t>
-      </w:r>
-    </w:p>
-    <w:p>
-      <w:proofErr w:type="spellStart"/>
-      <w:r>
-        <w:t>Patrocinio</w:t>
-      </w:r>
-      <w:proofErr w:type="spellEnd"/>
-      <w:r>
-        <w:t xml:space="preserve"> (</w:t>
-      </w:r>
-      <w:r>
-        <w:rPr>
-          <w:u w:val="single"/>
-        </w:rPr>
-        <w:t>Nome</w:t>
-      </w:r>
-      <w:r>
-        <w:t>, Tipo, Valor)</w:t>
       </w:r>
     </w:p>
     <w:p>
@@ -446,87 +449,71 @@
       </w:r>
       <w:proofErr w:type="spellEnd"/>
       <w:r>
+        <w:t>, pais-&gt;Pais)</w:t>
+      </w:r>
+    </w:p>
+    <w:p>
+      <w:r>
+        <w:t>Premio (</w:t>
+      </w:r>
+      <w:r>
+        <w:rPr>
+          <w:u w:val="single"/>
+        </w:rPr>
+        <w:t>ID</w:t>
+      </w:r>
+      <w:r>
+        <w:t xml:space="preserve">-&gt;Campeonato, </w:t>
+      </w:r>
+      <w:r>
+        <w:rPr>
+          <w:u w:val="single"/>
+        </w:rPr>
+        <w:t>Nome</w:t>
+      </w:r>
+      <w:r>
+        <w:t>-&gt;Categoria, Valor)</w:t>
+      </w:r>
+    </w:p>
+    <w:p>
+      <w:proofErr w:type="spellStart"/>
+      <w:r>
+        <w:t>TipoDePatrocinio</w:t>
+      </w:r>
+      <w:proofErr w:type="spellEnd"/>
+      <w:r>
+        <w:t xml:space="preserve"> (</w:t>
+      </w:r>
+      <w:r>
+        <w:rPr>
+          <w:u w:val="single"/>
+        </w:rPr>
+        <w:t>Tipo</w:t>
+      </w:r>
+      <w:r>
         <w:t xml:space="preserve">, </w:t>
       </w:r>
-      <w:proofErr w:type="gramStart"/>
-      <w:r>
-        <w:t>pais-&gt;Pais</w:t>
-      </w:r>
-      <w:proofErr w:type="gramEnd"/>
+      <w:proofErr w:type="spellStart"/>
+      <w:r>
+        <w:t>patrocinio</w:t>
+      </w:r>
+      <w:proofErr w:type="spellEnd"/>
+      <w:r>
+        <w:t>-&gt;</w:t>
+      </w:r>
+      <w:proofErr w:type="spellStart"/>
+      <w:r>
+        <w:t>Patrocinio</w:t>
+      </w:r>
+      <w:proofErr w:type="spellEnd"/>
       <w:r>
         <w:t>)</w:t>
       </w:r>
     </w:p>
     <w:p>
       <w:r>
-        <w:t>Premio (</w:t>
-      </w:r>
-      <w:proofErr w:type="gramStart"/>
-      <w:r>
-        <w:rPr>
-          <w:u w:val="single"/>
-        </w:rPr>
-        <w:t>ID</w:t>
-      </w:r>
-      <w:r>
-        <w:t>-&gt;Campeonato</w:t>
-      </w:r>
-      <w:proofErr w:type="gramEnd"/>
-      <w:r>
-        <w:t xml:space="preserve">, </w:t>
-      </w:r>
-      <w:r>
-        <w:rPr>
-          <w:u w:val="single"/>
-        </w:rPr>
-        <w:t>Nome</w:t>
-      </w:r>
-      <w:r>
-        <w:t>-&gt;Categoria, Valor)</w:t>
-      </w:r>
-    </w:p>
-    <w:p>
-      <w:proofErr w:type="spellStart"/>
-      <w:r>
-        <w:t>TipoDePatrocinio</w:t>
-      </w:r>
-      <w:proofErr w:type="spellEnd"/>
-      <w:r>
-        <w:t xml:space="preserve"> (</w:t>
-      </w:r>
-      <w:r>
-        <w:rPr>
-          <w:u w:val="single"/>
-        </w:rPr>
-        <w:t>Tipo</w:t>
-      </w:r>
-      <w:r>
-        <w:t xml:space="preserve">, </w:t>
-      </w:r>
-      <w:proofErr w:type="spellStart"/>
-      <w:proofErr w:type="gramStart"/>
-      <w:r>
-        <w:t>patrocinio</w:t>
-      </w:r>
-      <w:proofErr w:type="spellEnd"/>
-      <w:r>
-        <w:t>-&gt;</w:t>
-      </w:r>
-      <w:proofErr w:type="spellStart"/>
-      <w:r>
-        <w:t>Patrocinio</w:t>
-      </w:r>
-      <w:proofErr w:type="spellEnd"/>
-      <w:proofErr w:type="gramEnd"/>
-      <w:r>
-        <w:t>)</w:t>
-      </w:r>
-    </w:p>
-    <w:p>
-      <w:r>
         <w:t>Treinador (</w:t>
       </w:r>
-      <w:proofErr w:type="gramStart"/>
       <w:r>
         <w:rPr>
           <w:u w:val="single"/>
@@ -534,11 +521,7 @@
         <w:t>CC</w:t>
       </w:r>
       <w:r>
-        <w:t>-&gt;Pessoa</w:t>
-      </w:r>
-      <w:proofErr w:type="gramEnd"/>
-      <w:r>
-        <w:t xml:space="preserve">, </w:t>
+        <w:t xml:space="preserve">-&gt;Pessoa, </w:t>
       </w:r>
       <w:proofErr w:type="spellStart"/>
       <w:r>
@@ -550,7 +533,10 @@
       </w:r>
     </w:p>
     <w:p/>
-    <w:p/>
+    <w:p>
+      <w:bookmarkStart w:id="0" w:name="_GoBack"/>
+      <w:bookmarkEnd w:id="0"/>
+    </w:p>
     <w:p/>
     <w:sectPr>
       <w:pgSz w:w="11906" w:h="16838"/>
@@ -563,7 +549,7 @@
 </file>
 
 <file path=word/styles.xml><?xml version="1.0" encoding="utf-8"?>
-<w:styles xmlns:mc="http://schemas.openxmlformats.org/markup-compatibility/2006" xmlns:r="http://schemas.openxmlformats.org/officeDocument/2006/relationships" xmlns:w="http://schemas.openxmlformats.org/wordprocessingml/2006/main" xmlns:w14="http://schemas.microsoft.com/office/word/2010/wordml" xmlns:w15="http://schemas.microsoft.com/office/word/2012/wordml" mc:Ignorable="w14 w15">
+<w:styles xmlns:mc="http://schemas.openxmlformats.org/markup-compatibility/2006" xmlns:r="http://schemas.openxmlformats.org/officeDocument/2006/relationships" xmlns:w="http://schemas.openxmlformats.org/wordprocessingml/2006/main" xmlns:w14="http://schemas.microsoft.com/office/word/2010/wordml" xmlns:w15="http://schemas.microsoft.com/office/word/2012/wordml" xmlns:w16se="http://schemas.microsoft.com/office/word/2015/wordml/symex" mc:Ignorable="w14 w15 w16se">
   <w:docDefaults>
     <w:rPrDefault>
       <w:rPr>
@@ -956,13 +942,13 @@
     <w:name w:val="Normal"/>
     <w:qFormat/>
   </w:style>
-  <w:style w:type="character" w:default="1" w:styleId="Tipodeletrapredefinidodopargrafo">
+  <w:style w:type="character" w:default="1" w:styleId="DefaultParagraphFont">
     <w:name w:val="Default Paragraph Font"/>
     <w:uiPriority w:val="1"/>
     <w:semiHidden/>
     <w:unhideWhenUsed/>
   </w:style>
-  <w:style w:type="table" w:default="1" w:styleId="Tabelanormal">
+  <w:style w:type="table" w:default="1" w:styleId="TableNormal">
     <w:name w:val="Normal Table"/>
     <w:uiPriority w:val="99"/>
     <w:semiHidden/>
@@ -977,7 +963,7 @@
       </w:tblCellMar>
     </w:tblPr>
   </w:style>
-  <w:style w:type="numbering" w:default="1" w:styleId="Semlista">
+  <w:style w:type="numbering" w:default="1" w:styleId="NoList">
     <w:name w:val="No List"/>
     <w:uiPriority w:val="99"/>
     <w:semiHidden/>

</xml_diff>

<commit_message>
Corrected relational bug, populated half of the table
</commit_message>
<xml_diff>
--- a/Relacional/relacional.docx
+++ b/Relacional/relacional.docx
@@ -1,6 +1,6 @@
 
 <file path=word/document.xml><?xml version="1.0" encoding="utf-8"?>
-<w:document xmlns:wpc="http://schemas.microsoft.com/office/word/2010/wordprocessingCanvas" xmlns:cx="http://schemas.microsoft.com/office/drawing/2014/chartex" xmlns:cx1="http://schemas.microsoft.com/office/drawing/2015/9/8/chartex" xmlns:mc="http://schemas.openxmlformats.org/markup-compatibility/2006" xmlns:o="urn:schemas-microsoft-com:office:office" xmlns:r="http://schemas.openxmlformats.org/officeDocument/2006/relationships" xmlns:m="http://schemas.openxmlformats.org/officeDocument/2006/math" xmlns:v="urn:schemas-microsoft-com:vml" xmlns:wp14="http://schemas.microsoft.com/office/word/2010/wordprocessingDrawing" xmlns:wp="http://schemas.openxmlformats.org/drawingml/2006/wordprocessingDrawing" xmlns:w10="urn:schemas-microsoft-com:office:word" xmlns:w="http://schemas.openxmlformats.org/wordprocessingml/2006/main" xmlns:w14="http://schemas.microsoft.com/office/word/2010/wordml" xmlns:w15="http://schemas.microsoft.com/office/word/2012/wordml" xmlns:w16se="http://schemas.microsoft.com/office/word/2015/wordml/symex" xmlns:wpg="http://schemas.microsoft.com/office/word/2010/wordprocessingGroup" xmlns:wpi="http://schemas.microsoft.com/office/word/2010/wordprocessingInk" xmlns:wne="http://schemas.microsoft.com/office/word/2006/wordml" xmlns:wps="http://schemas.microsoft.com/office/word/2010/wordprocessingShape" mc:Ignorable="w14 w15 w16se wp14">
+<w:document xmlns:wpc="http://schemas.microsoft.com/office/word/2010/wordprocessingCanvas" xmlns:cx="http://schemas.microsoft.com/office/drawing/2014/chartex" xmlns:cx1="http://schemas.microsoft.com/office/drawing/2015/9/8/chartex" xmlns:cx2="http://schemas.microsoft.com/office/drawing/2015/10/21/chartex" xmlns:cx3="http://schemas.microsoft.com/office/drawing/2016/5/9/chartex" xmlns:cx4="http://schemas.microsoft.com/office/drawing/2016/5/10/chartex" xmlns:cx5="http://schemas.microsoft.com/office/drawing/2016/5/11/chartex" xmlns:mc="http://schemas.openxmlformats.org/markup-compatibility/2006" xmlns:o="urn:schemas-microsoft-com:office:office" xmlns:r="http://schemas.openxmlformats.org/officeDocument/2006/relationships" xmlns:m="http://schemas.openxmlformats.org/officeDocument/2006/math" xmlns:v="urn:schemas-microsoft-com:vml" xmlns:wp14="http://schemas.microsoft.com/office/word/2010/wordprocessingDrawing" xmlns:wp="http://schemas.openxmlformats.org/drawingml/2006/wordprocessingDrawing" xmlns:w10="urn:schemas-microsoft-com:office:word" xmlns:w="http://schemas.openxmlformats.org/wordprocessingml/2006/main" xmlns:w14="http://schemas.microsoft.com/office/word/2010/wordml" xmlns:w15="http://schemas.microsoft.com/office/word/2012/wordml" xmlns:w16se="http://schemas.microsoft.com/office/word/2015/wordml/symex" xmlns:wpg="http://schemas.microsoft.com/office/word/2010/wordprocessingGroup" xmlns:wpi="http://schemas.microsoft.com/office/word/2010/wordprocessingInk" xmlns:wne="http://schemas.microsoft.com/office/word/2006/wordml" xmlns:wps="http://schemas.microsoft.com/office/word/2010/wordprocessingShape" mc:Ignorable="w14 w15 w16se wp14">
   <w:body>
     <w:p>
       <w:pPr>
@@ -34,13 +34,8 @@
       </w:r>
     </w:p>
     <w:p>
-      <w:proofErr w:type="spellStart"/>
-      <w:r>
-        <w:t>AtletaPatrocinio</w:t>
-      </w:r>
-      <w:proofErr w:type="spellEnd"/>
-      <w:r>
-        <w:t xml:space="preserve"> (</w:t>
+      <w:r>
+        <w:t>AtletaPatrocinio (</w:t>
       </w:r>
       <w:r>
         <w:rPr>
@@ -58,55 +53,192 @@
         <w:t>Nome</w:t>
       </w:r>
       <w:r>
-        <w:t>-&gt;</w:t>
-      </w:r>
-      <w:proofErr w:type="spellStart"/>
-      <w:r>
-        <w:t>Patrocinio</w:t>
-      </w:r>
-      <w:proofErr w:type="spellEnd"/>
+        <w:t>-&gt;Patrocinio)</w:t>
+      </w:r>
+    </w:p>
+    <w:p>
+      <w:r>
+        <w:t>Campeonato (</w:t>
+      </w:r>
+      <w:r>
+        <w:rPr>
+          <w:u w:val="single"/>
+        </w:rPr>
+        <w:t>ID</w:t>
+      </w:r>
+      <w:r>
+        <w:t>, Nome, Local, DataInicio, DataFim, pais-&gt;Pais)</w:t>
+      </w:r>
+    </w:p>
+    <w:p>
+      <w:r>
+        <w:t>CampeonatoCategoriaFase (</w:t>
+      </w:r>
+      <w:r>
+        <w:rPr>
+          <w:u w:val="single"/>
+        </w:rPr>
+        <w:t>ID</w:t>
+      </w:r>
+      <w:r>
+        <w:t xml:space="preserve">-&gt;Campeonato, </w:t>
+      </w:r>
+      <w:r>
+        <w:rPr>
+          <w:u w:val="single"/>
+        </w:rPr>
+        <w:t>CategoriaNome</w:t>
+      </w:r>
+      <w:r>
+        <w:t xml:space="preserve">-&gt;Categoria, </w:t>
+      </w:r>
+      <w:r>
+        <w:rPr>
+          <w:u w:val="single"/>
+        </w:rPr>
+        <w:t>FaseNome</w:t>
+      </w:r>
+      <w:r>
+        <w:t>-&gt;Fase)</w:t>
+      </w:r>
+    </w:p>
+    <w:p>
+      <w:r>
+        <w:t>Categoria (</w:t>
+      </w:r>
+      <w:r>
+        <w:rPr>
+          <w:u w:val="single"/>
+        </w:rPr>
+        <w:t>Nome</w:t>
+      </w:r>
+      <w:r>
+        <w:t>, NumMaxParticipantes, AlturaMinima, AlturaMaxima, PesoMinimo, PesoMaximo, Genero)</w:t>
+      </w:r>
+      <w:r>
+        <w:t xml:space="preserve"> //Triggers -&gt; relatório, necessário para implementar a restrição altura e peso</w:t>
+      </w:r>
+    </w:p>
+    <w:p>
+      <w:r>
+        <w:t>Classificacao (</w:t>
+      </w:r>
+      <w:r>
+        <w:rPr>
+          <w:u w:val="single"/>
+        </w:rPr>
+        <w:t>CC</w:t>
+      </w:r>
+      <w:r>
+        <w:t xml:space="preserve">-&gt;Atleta, </w:t>
+      </w:r>
+      <w:r>
+        <w:rPr>
+          <w:u w:val="single"/>
+        </w:rPr>
+        <w:t>ID</w:t>
+      </w:r>
+      <w:r>
+        <w:t>-&gt;Juri, Pontos)</w:t>
+      </w:r>
+    </w:p>
+    <w:p>
+      <w:r>
+        <w:t>DataCat (</w:t>
+      </w:r>
+      <w:r>
+        <w:rPr>
+          <w:u w:val="single"/>
+        </w:rPr>
+        <w:t>NomeCategoria</w:t>
+      </w:r>
+      <w:r>
+        <w:t xml:space="preserve"> -&gt;Categoria, </w:t>
+      </w:r>
+      <w:r>
+        <w:rPr>
+          <w:u w:val="single"/>
+        </w:rPr>
+        <w:t>NomeFase</w:t>
+      </w:r>
+      <w:r>
+        <w:t>-&gt;Fase</w:t>
+      </w:r>
+      <w:r>
+        <w:t xml:space="preserve">, </w:t>
+      </w:r>
+      <w:r>
+        <w:rPr>
+          <w:u w:val="single"/>
+        </w:rPr>
+        <w:t>ID</w:t>
+      </w:r>
+      <w:r>
+        <w:rPr>
+          <w:u w:val="single"/>
+        </w:rPr>
+        <w:t>Campeonato</w:t>
+      </w:r>
+      <w:r>
+        <w:t>-&gt;Campeonato</w:t>
+      </w:r>
+      <w:r>
+        <w:t>, Dia, Hora)</w:t>
+      </w:r>
+    </w:p>
+    <w:p>
+      <w:r>
+        <w:t>Equipa (</w:t>
+      </w:r>
+      <w:r>
+        <w:rPr>
+          <w:u w:val="single"/>
+        </w:rPr>
+        <w:t>Nome</w:t>
+      </w:r>
+      <w:r>
+        <w:t>, Local)</w:t>
+      </w:r>
+    </w:p>
+    <w:p>
+      <w:r>
+        <w:t>Fase (</w:t>
+      </w:r>
+      <w:r>
+        <w:rPr>
+          <w:u w:val="single"/>
+        </w:rPr>
+        <w:t>Nome</w:t>
+      </w:r>
       <w:r>
         <w:t>)</w:t>
       </w:r>
     </w:p>
     <w:p>
       <w:r>
-        <w:t>Campeonato (</w:t>
-      </w:r>
-      <w:r>
-        <w:rPr>
-          <w:u w:val="single"/>
-        </w:rPr>
+        <w:t>Jurado (</w:t>
+      </w:r>
+      <w:r>
+        <w:rPr>
+          <w:u w:val="single"/>
+        </w:rPr>
+        <w:t>CC</w:t>
+      </w:r>
+      <w:r>
+        <w:t>-&gt;Pessoa, juri</w:t>
+      </w:r>
+      <w:r>
         <w:t>ID</w:t>
       </w:r>
-      <w:r>
-        <w:t xml:space="preserve">, Nome, Local, </w:t>
-      </w:r>
-      <w:proofErr w:type="spellStart"/>
-      <w:r>
-        <w:t>DataInicio</w:t>
-      </w:r>
-      <w:proofErr w:type="spellEnd"/>
-      <w:r>
-        <w:t xml:space="preserve">, </w:t>
-      </w:r>
-      <w:proofErr w:type="spellStart"/>
-      <w:r>
-        <w:t>DataFim</w:t>
-      </w:r>
-      <w:proofErr w:type="spellEnd"/>
-      <w:r>
-        <w:t>, pais-&gt;Pais)</w:t>
-      </w:r>
-    </w:p>
-    <w:p>
-      <w:proofErr w:type="spellStart"/>
-      <w:r>
-        <w:t>CampeonatoCategoriaFase</w:t>
-      </w:r>
-      <w:proofErr w:type="spellEnd"/>
-      <w:r>
-        <w:t xml:space="preserve"> (</w:t>
+      <w:bookmarkStart w:id="0" w:name="_GoBack"/>
+      <w:bookmarkEnd w:id="0"/>
+      <w:r>
+        <w:t>-&gt;Juri)</w:t>
+      </w:r>
+    </w:p>
+    <w:p>
+      <w:r>
+        <w:t>Juri (</w:t>
       </w:r>
       <w:r>
         <w:rPr>
@@ -115,34 +247,12 @@
         <w:t>ID</w:t>
       </w:r>
       <w:r>
-        <w:t xml:space="preserve">-&gt;Campeonato, </w:t>
-      </w:r>
-      <w:proofErr w:type="spellStart"/>
-      <w:r>
-        <w:rPr>
-          <w:u w:val="single"/>
-        </w:rPr>
-        <w:t>CategoriaNome</w:t>
-      </w:r>
-      <w:proofErr w:type="spellEnd"/>
-      <w:r>
-        <w:t xml:space="preserve">-&gt;Categoria, </w:t>
-      </w:r>
-      <w:proofErr w:type="spellStart"/>
-      <w:r>
-        <w:rPr>
-          <w:u w:val="single"/>
-        </w:rPr>
-        <w:t>FaseNome</w:t>
-      </w:r>
-      <w:proofErr w:type="spellEnd"/>
-      <w:r>
-        <w:t>-&gt;Fase)</w:t>
-      </w:r>
-    </w:p>
-    <w:p>
-      <w:r>
-        <w:t>Categoria (</w:t>
+        <w:t>)</w:t>
+      </w:r>
+    </w:p>
+    <w:p>
+      <w:r>
+        <w:t>Pais(</w:t>
       </w:r>
       <w:r>
         <w:rPr>
@@ -151,162 +261,12 @@
         <w:t>Nome</w:t>
       </w:r>
       <w:r>
-        <w:t xml:space="preserve">, </w:t>
-      </w:r>
-      <w:proofErr w:type="spellStart"/>
-      <w:r>
-        <w:t>NumMaxParticipantes</w:t>
-      </w:r>
-      <w:proofErr w:type="spellEnd"/>
-      <w:r>
-        <w:t xml:space="preserve">, </w:t>
-      </w:r>
-      <w:proofErr w:type="spellStart"/>
-      <w:r>
-        <w:t>AlturaMinima</w:t>
-      </w:r>
-      <w:proofErr w:type="spellEnd"/>
-      <w:r>
-        <w:t xml:space="preserve">, </w:t>
-      </w:r>
-      <w:proofErr w:type="spellStart"/>
-      <w:r>
-        <w:t>AlturaMaxima</w:t>
-      </w:r>
-      <w:proofErr w:type="spellEnd"/>
-      <w:r>
-        <w:t xml:space="preserve">, </w:t>
-      </w:r>
-      <w:proofErr w:type="spellStart"/>
-      <w:r>
-        <w:t>PesoMinimo</w:t>
-      </w:r>
-      <w:proofErr w:type="spellEnd"/>
-      <w:r>
-        <w:t xml:space="preserve">, </w:t>
-      </w:r>
-      <w:proofErr w:type="spellStart"/>
-      <w:r>
-        <w:t>PesoMaximo</w:t>
-      </w:r>
-      <w:proofErr w:type="spellEnd"/>
-      <w:r>
-        <w:t xml:space="preserve">, </w:t>
-      </w:r>
-      <w:proofErr w:type="spellStart"/>
-      <w:r>
-        <w:t>Genero</w:t>
-      </w:r>
-      <w:proofErr w:type="spellEnd"/>
-      <w:r>
         <w:t>)</w:t>
       </w:r>
-      <w:r>
-        <w:t xml:space="preserve"> //</w:t>
-      </w:r>
-      <w:proofErr w:type="spellStart"/>
-      <w:r>
-        <w:t>Triggers</w:t>
-      </w:r>
-      <w:proofErr w:type="spellEnd"/>
-      <w:r>
-        <w:t xml:space="preserve"> -&gt; relatório, necessário para implementar a restrição altura e peso</w:t>
-      </w:r>
-    </w:p>
-    <w:p>
-      <w:proofErr w:type="spellStart"/>
-      <w:r>
-        <w:t>Classificacao</w:t>
-      </w:r>
-      <w:proofErr w:type="spellEnd"/>
-      <w:r>
-        <w:t xml:space="preserve"> (</w:t>
-      </w:r>
-      <w:r>
-        <w:rPr>
-          <w:u w:val="single"/>
-        </w:rPr>
-        <w:t>CC</w:t>
-      </w:r>
-      <w:r>
-        <w:t xml:space="preserve">-&gt;Atleta, </w:t>
-      </w:r>
-      <w:r>
-        <w:rPr>
-          <w:u w:val="single"/>
-        </w:rPr>
-        <w:t>ID</w:t>
-      </w:r>
-      <w:r>
-        <w:t>-&gt;</w:t>
-      </w:r>
-      <w:proofErr w:type="spellStart"/>
-      <w:r>
-        <w:t>Juri</w:t>
-      </w:r>
-      <w:proofErr w:type="spellEnd"/>
-      <w:r>
-        <w:t>, Pontos)</w:t>
-      </w:r>
-    </w:p>
-    <w:p>
-      <w:proofErr w:type="spellStart"/>
-      <w:r>
-        <w:t>DataCat</w:t>
-      </w:r>
-      <w:proofErr w:type="spellEnd"/>
-      <w:r>
-        <w:t xml:space="preserve"> (</w:t>
-      </w:r>
-      <w:proofErr w:type="spellStart"/>
-      <w:r>
-        <w:rPr>
-          <w:u w:val="single"/>
-        </w:rPr>
-        <w:t>NomeCategoria</w:t>
-      </w:r>
-      <w:proofErr w:type="spellEnd"/>
-      <w:r>
-        <w:t xml:space="preserve"> -&gt;Categoria, </w:t>
-      </w:r>
-      <w:proofErr w:type="spellStart"/>
-      <w:r>
-        <w:rPr>
-          <w:u w:val="single"/>
-        </w:rPr>
-        <w:t>NomeFase</w:t>
-      </w:r>
-      <w:proofErr w:type="spellEnd"/>
-      <w:r>
-        <w:t>-&gt;Fase</w:t>
-      </w:r>
-      <w:r>
-        <w:t xml:space="preserve">, </w:t>
-      </w:r>
-      <w:proofErr w:type="spellStart"/>
-      <w:r>
-        <w:rPr>
-          <w:u w:val="single"/>
-        </w:rPr>
-        <w:t>ID</w:t>
-      </w:r>
-      <w:r>
-        <w:rPr>
-          <w:u w:val="single"/>
-        </w:rPr>
-        <w:t>Campeonato</w:t>
-      </w:r>
-      <w:proofErr w:type="spellEnd"/>
-      <w:r>
-        <w:t>-&gt;Campeonato</w:t>
-      </w:r>
-      <w:r>
-        <w:t>, Dia, Hora)</w:t>
-      </w:r>
-    </w:p>
-    <w:p>
-      <w:r>
-        <w:t>Equipa (</w:t>
+    </w:p>
+    <w:p>
+      <w:r>
+        <w:t>Patrocinio (</w:t>
       </w:r>
       <w:r>
         <w:rPr>
@@ -315,108 +275,7 @@
         <w:t>Nome</w:t>
       </w:r>
       <w:r>
-        <w:t>, Local)</w:t>
-      </w:r>
-    </w:p>
-    <w:p>
-      <w:r>
-        <w:t>Fase (</w:t>
-      </w:r>
-      <w:r>
-        <w:rPr>
-          <w:u w:val="single"/>
-        </w:rPr>
-        <w:t>Nome</w:t>
-      </w:r>
-      <w:r>
-        <w:t>)</w:t>
-      </w:r>
-    </w:p>
-    <w:p>
-      <w:r>
-        <w:t>Jurado (</w:t>
-      </w:r>
-      <w:r>
-        <w:rPr>
-          <w:u w:val="single"/>
-        </w:rPr>
-        <w:t>CC</w:t>
-      </w:r>
-      <w:r>
-        <w:t xml:space="preserve">-&gt;Pessoa, </w:t>
-      </w:r>
-      <w:proofErr w:type="spellStart"/>
-      <w:r>
-        <w:t>juri</w:t>
-      </w:r>
-      <w:proofErr w:type="spellEnd"/>
-      <w:r>
-        <w:t>-&gt;</w:t>
-      </w:r>
-      <w:proofErr w:type="spellStart"/>
-      <w:r>
-        <w:t>Juri</w:t>
-      </w:r>
-      <w:proofErr w:type="spellEnd"/>
-      <w:r>
-        <w:t>)</w:t>
-      </w:r>
-    </w:p>
-    <w:p>
-      <w:proofErr w:type="spellStart"/>
-      <w:r>
-        <w:t>Juri</w:t>
-      </w:r>
-      <w:proofErr w:type="spellEnd"/>
-      <w:r>
-        <w:t xml:space="preserve"> (</w:t>
-      </w:r>
-      <w:r>
-        <w:rPr>
-          <w:u w:val="single"/>
-        </w:rPr>
-        <w:t>ID</w:t>
-      </w:r>
-      <w:r>
-        <w:t>)</w:t>
-      </w:r>
-    </w:p>
-    <w:p>
-      <w:r>
-        <w:t>Pais(</w:t>
-      </w:r>
-      <w:r>
-        <w:rPr>
-          <w:u w:val="single"/>
-        </w:rPr>
-        <w:t>Nome</w:t>
-      </w:r>
-      <w:r>
-        <w:t>)</w:t>
-      </w:r>
-    </w:p>
-    <w:p>
-      <w:proofErr w:type="spellStart"/>
-      <w:r>
-        <w:t>Patrocinio</w:t>
-      </w:r>
-      <w:proofErr w:type="spellEnd"/>
-      <w:r>
-        <w:t xml:space="preserve"> (</w:t>
-      </w:r>
-      <w:proofErr w:type="gramStart"/>
-      <w:r>
-        <w:rPr>
-          <w:u w:val="single"/>
-        </w:rPr>
-        <w:t>Nome</w:t>
-      </w:r>
-      <w:r>
-        <w:t>,  Valor</w:t>
-      </w:r>
-      <w:proofErr w:type="gramEnd"/>
-      <w:r>
-        <w:t>)</w:t>
+        <w:t>,  Valor)</w:t>
       </w:r>
     </w:p>
     <w:p>
@@ -433,23 +292,7 @@
         <w:t>CC</w:t>
       </w:r>
       <w:r>
-        <w:t xml:space="preserve">, Nome, Morada, </w:t>
-      </w:r>
-      <w:proofErr w:type="spellStart"/>
-      <w:r>
-        <w:t>Genero</w:t>
-      </w:r>
-      <w:proofErr w:type="spellEnd"/>
-      <w:r>
-        <w:t xml:space="preserve">, </w:t>
-      </w:r>
-      <w:proofErr w:type="spellStart"/>
-      <w:r>
-        <w:t>DataNascimento</w:t>
-      </w:r>
-      <w:proofErr w:type="spellEnd"/>
-      <w:r>
-        <w:t>, pais-&gt;Pais)</w:t>
+        <w:t>, Nome, Morada, Genero, DataNascimento, pais-&gt;Pais)</w:t>
       </w:r>
     </w:p>
     <w:p>
@@ -476,13 +319,8 @@
       </w:r>
     </w:p>
     <w:p>
-      <w:proofErr w:type="spellStart"/>
-      <w:r>
-        <w:t>TipoDePatrocinio</w:t>
-      </w:r>
-      <w:proofErr w:type="spellEnd"/>
-      <w:r>
-        <w:t xml:space="preserve"> (</w:t>
+      <w:r>
+        <w:t>TipoDePatrocinio (</w:t>
       </w:r>
       <w:r>
         <w:rPr>
@@ -491,23 +329,7 @@
         <w:t>Tipo</w:t>
       </w:r>
       <w:r>
-        <w:t xml:space="preserve">, </w:t>
-      </w:r>
-      <w:proofErr w:type="spellStart"/>
-      <w:r>
-        <w:t>patrocinio</w:t>
-      </w:r>
-      <w:proofErr w:type="spellEnd"/>
-      <w:r>
-        <w:t>-&gt;</w:t>
-      </w:r>
-      <w:proofErr w:type="spellStart"/>
-      <w:r>
-        <w:t>Patrocinio</w:t>
-      </w:r>
-      <w:proofErr w:type="spellEnd"/>
-      <w:r>
-        <w:t>)</w:t>
+        <w:t>, patrocinio-&gt;Patrocinio)</w:t>
       </w:r>
     </w:p>
     <w:p>
@@ -521,22 +343,11 @@
         <w:t>CC</w:t>
       </w:r>
       <w:r>
-        <w:t xml:space="preserve">-&gt;Pessoa, </w:t>
-      </w:r>
-      <w:proofErr w:type="spellStart"/>
-      <w:r>
-        <w:t>DataDeAdesao</w:t>
-      </w:r>
-      <w:proofErr w:type="spellEnd"/>
-      <w:r>
-        <w:t>, equipa-&gt;Equipa)</w:t>
+        <w:t>-&gt;Pessoa, DataDeAdesao, equipa-&gt;Equipa)</w:t>
       </w:r>
     </w:p>
     <w:p/>
-    <w:p>
-      <w:bookmarkStart w:id="0" w:name="_GoBack"/>
-      <w:bookmarkEnd w:id="0"/>
-    </w:p>
+    <w:p/>
     <w:p/>
     <w:sectPr>
       <w:pgSz w:w="11906" w:h="16838"/>
@@ -565,7 +376,7 @@
       </w:pPr>
     </w:pPrDefault>
   </w:docDefaults>
-  <w:latentStyles w:defLockedState="0" w:defUIPriority="99" w:defSemiHidden="0" w:defUnhideWhenUsed="0" w:defQFormat="0" w:count="371">
+  <w:latentStyles w:defLockedState="0" w:defUIPriority="99" w:defSemiHidden="0" w:defUnhideWhenUsed="0" w:defQFormat="0" w:count="374">
     <w:lsdException w:name="Normal" w:uiPriority="0" w:qFormat="1"/>
     <w:lsdException w:name="heading 1" w:uiPriority="9" w:qFormat="1"/>
     <w:lsdException w:name="heading 2" w:semiHidden="1" w:uiPriority="9" w:unhideWhenUsed="1" w:qFormat="1"/>
@@ -671,7 +482,6 @@
     <w:lsdException w:name="HTML Sample" w:semiHidden="1" w:unhideWhenUsed="1"/>
     <w:lsdException w:name="HTML Typewriter" w:semiHidden="1" w:unhideWhenUsed="1"/>
     <w:lsdException w:name="HTML Variable" w:semiHidden="1" w:unhideWhenUsed="1"/>
-    <w:lsdException w:name="Normal Table" w:semiHidden="1" w:unhideWhenUsed="1"/>
     <w:lsdException w:name="annotation subject" w:semiHidden="1" w:unhideWhenUsed="1"/>
     <w:lsdException w:name="No List" w:semiHidden="1" w:unhideWhenUsed="1"/>
     <w:lsdException w:name="Outline List 1" w:semiHidden="1" w:unhideWhenUsed="1"/>
@@ -716,7 +526,6 @@
     <w:lsdException w:name="Table Professional" w:semiHidden="1" w:unhideWhenUsed="1"/>
     <w:lsdException w:name="Table Subtle 1" w:semiHidden="1" w:unhideWhenUsed="1"/>
     <w:lsdException w:name="Table Subtle 2" w:semiHidden="1" w:unhideWhenUsed="1"/>
-    <w:lsdException w:name="Table Web 1" w:semiHidden="1" w:unhideWhenUsed="1"/>
     <w:lsdException w:name="Table Web 2" w:semiHidden="1" w:unhideWhenUsed="1"/>
     <w:lsdException w:name="Table Web 3" w:semiHidden="1" w:unhideWhenUsed="1"/>
     <w:lsdException w:name="Balloon Text" w:semiHidden="1" w:unhideWhenUsed="1"/>
@@ -937,18 +746,21 @@
     <w:lsdException w:name="List Table 5 Dark Accent 6" w:uiPriority="50"/>
     <w:lsdException w:name="List Table 6 Colorful Accent 6" w:uiPriority="51"/>
     <w:lsdException w:name="List Table 7 Colorful Accent 6" w:uiPriority="52"/>
+    <w:lsdException w:name="Mention" w:semiHidden="1" w:unhideWhenUsed="1"/>
+    <w:lsdException w:name="Smart Hyperlink" w:semiHidden="1" w:unhideWhenUsed="1"/>
+    <w:lsdException w:name="Hashtag" w:semiHidden="1" w:unhideWhenUsed="1"/>
   </w:latentStyles>
   <w:style w:type="paragraph" w:default="1" w:styleId="Normal">
     <w:name w:val="Normal"/>
     <w:qFormat/>
   </w:style>
-  <w:style w:type="character" w:default="1" w:styleId="DefaultParagraphFont">
+  <w:style w:type="character" w:default="1" w:styleId="Tipodeletrapredefinidodopargrafo">
     <w:name w:val="Default Paragraph Font"/>
     <w:uiPriority w:val="1"/>
     <w:semiHidden/>
     <w:unhideWhenUsed/>
   </w:style>
-  <w:style w:type="table" w:default="1" w:styleId="TableNormal">
+  <w:style w:type="table" w:default="1" w:styleId="Tabelanormal">
     <w:name w:val="Normal Table"/>
     <w:uiPriority w:val="99"/>
     <w:semiHidden/>
@@ -963,7 +775,7 @@
       </w:tblCellMar>
     </w:tblPr>
   </w:style>
-  <w:style w:type="numbering" w:default="1" w:styleId="NoList">
+  <w:style w:type="numbering" w:default="1" w:styleId="Semlista">
     <w:name w:val="No List"/>
     <w:uiPriority w:val="99"/>
     <w:semiHidden/>

</xml_diff>

<commit_message>
Reviewed relation, corrected uml and start to check and populate tables. Left check not null and other things. Analyse Fucntional Dependences and so on...
</commit_message>
<xml_diff>
--- a/Relacional/relacional.docx
+++ b/Relacional/relacional.docx
@@ -1,6 +1,6 @@
 
 <file path=word/document.xml><?xml version="1.0" encoding="utf-8"?>
-<w:document xmlns:wpc="http://schemas.microsoft.com/office/word/2010/wordprocessingCanvas" xmlns:cx="http://schemas.microsoft.com/office/drawing/2014/chartex" xmlns:cx1="http://schemas.microsoft.com/office/drawing/2015/9/8/chartex" xmlns:cx2="http://schemas.microsoft.com/office/drawing/2015/10/21/chartex" xmlns:cx3="http://schemas.microsoft.com/office/drawing/2016/5/9/chartex" xmlns:cx4="http://schemas.microsoft.com/office/drawing/2016/5/10/chartex" xmlns:cx5="http://schemas.microsoft.com/office/drawing/2016/5/11/chartex" xmlns:mc="http://schemas.openxmlformats.org/markup-compatibility/2006" xmlns:o="urn:schemas-microsoft-com:office:office" xmlns:r="http://schemas.openxmlformats.org/officeDocument/2006/relationships" xmlns:m="http://schemas.openxmlformats.org/officeDocument/2006/math" xmlns:v="urn:schemas-microsoft-com:vml" xmlns:wp14="http://schemas.microsoft.com/office/word/2010/wordprocessingDrawing" xmlns:wp="http://schemas.openxmlformats.org/drawingml/2006/wordprocessingDrawing" xmlns:w10="urn:schemas-microsoft-com:office:word" xmlns:w="http://schemas.openxmlformats.org/wordprocessingml/2006/main" xmlns:w14="http://schemas.microsoft.com/office/word/2010/wordml" xmlns:w15="http://schemas.microsoft.com/office/word/2012/wordml" xmlns:w16se="http://schemas.microsoft.com/office/word/2015/wordml/symex" xmlns:wpg="http://schemas.microsoft.com/office/word/2010/wordprocessingGroup" xmlns:wpi="http://schemas.microsoft.com/office/word/2010/wordprocessingInk" xmlns:wne="http://schemas.microsoft.com/office/word/2006/wordml" xmlns:wps="http://schemas.microsoft.com/office/word/2010/wordprocessingShape" mc:Ignorable="w14 w15 w16se wp14">
+<w:document xmlns:wpc="http://schemas.microsoft.com/office/word/2010/wordprocessingCanvas" xmlns:mc="http://schemas.openxmlformats.org/markup-compatibility/2006" xmlns:o="urn:schemas-microsoft-com:office:office" xmlns:r="http://schemas.openxmlformats.org/officeDocument/2006/relationships" xmlns:m="http://schemas.openxmlformats.org/officeDocument/2006/math" xmlns:v="urn:schemas-microsoft-com:vml" xmlns:wp14="http://schemas.microsoft.com/office/word/2010/wordprocessingDrawing" xmlns:wp="http://schemas.openxmlformats.org/drawingml/2006/wordprocessingDrawing" xmlns:w10="urn:schemas-microsoft-com:office:word" xmlns:w="http://schemas.openxmlformats.org/wordprocessingml/2006/main" xmlns:w14="http://schemas.microsoft.com/office/word/2010/wordml" xmlns:w15="http://schemas.microsoft.com/office/word/2012/wordml" xmlns:wpg="http://schemas.microsoft.com/office/word/2010/wordprocessingGroup" xmlns:wpi="http://schemas.microsoft.com/office/word/2010/wordprocessingInk" xmlns:wne="http://schemas.microsoft.com/office/word/2006/wordml" xmlns:wps="http://schemas.microsoft.com/office/word/2010/wordprocessingShape" mc:Ignorable="w14 w15 wp14">
   <w:body>
     <w:p>
       <w:pPr>
@@ -14,6 +14,7 @@
       <w:r>
         <w:t>Atleta (</w:t>
       </w:r>
+      <w:proofErr w:type="gramStart"/>
       <w:r>
         <w:rPr>
           <w:u w:val="single"/>
@@ -21,7 +22,11 @@
         <w:t>CC</w:t>
       </w:r>
       <w:r>
-        <w:t>-&gt;Pessoa, Peso, Altura, equipa-&gt;Equipa, treinador-&gt;Treinador,</w:t>
+        <w:t>-&gt;Pessoa</w:t>
+      </w:r>
+      <w:proofErr w:type="gramEnd"/>
+      <w:r>
+        <w:t>, Peso, Altura, equipa-&gt;Equipa, treinador-&gt;Treinador,</w:t>
       </w:r>
       <w:r>
         <w:t xml:space="preserve"> </w:t>
@@ -34,9 +39,15 @@
       </w:r>
     </w:p>
     <w:p>
-      <w:r>
-        <w:t>AtletaPatrocinio (</w:t>
-      </w:r>
+      <w:proofErr w:type="spellStart"/>
+      <w:r>
+        <w:t>AtletaPatrocinio</w:t>
+      </w:r>
+      <w:proofErr w:type="spellEnd"/>
+      <w:r>
+        <w:t xml:space="preserve"> (</w:t>
+      </w:r>
+      <w:proofErr w:type="gramStart"/>
       <w:r>
         <w:rPr>
           <w:u w:val="single"/>
@@ -44,7 +55,11 @@
         <w:t>CC</w:t>
       </w:r>
       <w:r>
-        <w:t xml:space="preserve">-&gt;Atleta, </w:t>
+        <w:t>-&gt;Atleta</w:t>
+      </w:r>
+      <w:proofErr w:type="gramEnd"/>
+      <w:r>
+        <w:t xml:space="preserve">, </w:t>
       </w:r>
       <w:r>
         <w:rPr>
@@ -53,7 +68,15 @@
         <w:t>Nome</w:t>
       </w:r>
       <w:r>
-        <w:t>-&gt;Patrocinio)</w:t>
+        <w:t>-&gt;</w:t>
+      </w:r>
+      <w:proofErr w:type="spellStart"/>
+      <w:r>
+        <w:t>Patrocinio</w:t>
+      </w:r>
+      <w:proofErr w:type="spellEnd"/>
+      <w:r>
+        <w:t>)</w:t>
       </w:r>
     </w:p>
     <w:p>
@@ -67,13 +90,43 @@
         <w:t>ID</w:t>
       </w:r>
       <w:r>
-        <w:t>, Nome, Local, DataInicio, DataFim, pais-&gt;Pais)</w:t>
-      </w:r>
-    </w:p>
-    <w:p>
-      <w:r>
-        <w:t>CampeonatoCategoriaFase (</w:t>
-      </w:r>
+        <w:t xml:space="preserve">, Nome, Local, </w:t>
+      </w:r>
+      <w:proofErr w:type="spellStart"/>
+      <w:r>
+        <w:t>DataInicio</w:t>
+      </w:r>
+      <w:proofErr w:type="spellEnd"/>
+      <w:r>
+        <w:t xml:space="preserve">, </w:t>
+      </w:r>
+      <w:proofErr w:type="spellStart"/>
+      <w:r>
+        <w:t>DataFim</w:t>
+      </w:r>
+      <w:proofErr w:type="spellEnd"/>
+      <w:r>
+        <w:t xml:space="preserve">, </w:t>
+      </w:r>
+      <w:proofErr w:type="gramStart"/>
+      <w:r>
+        <w:t>pais-&gt;Pais</w:t>
+      </w:r>
+      <w:proofErr w:type="gramEnd"/>
+      <w:r>
+        <w:t>)</w:t>
+      </w:r>
+    </w:p>
+    <w:p>
+      <w:proofErr w:type="spellStart"/>
+      <w:r>
+        <w:t>CampeonatoCategoriaFase</w:t>
+      </w:r>
+      <w:proofErr w:type="spellEnd"/>
+      <w:r>
+        <w:t xml:space="preserve"> (</w:t>
+      </w:r>
+      <w:proofErr w:type="gramStart"/>
       <w:r>
         <w:rPr>
           <w:u w:val="single"/>
@@ -81,23 +134,31 @@
         <w:t>ID</w:t>
       </w:r>
       <w:r>
-        <w:t xml:space="preserve">-&gt;Campeonato, </w:t>
-      </w:r>
+        <w:t>-&gt;Campeonato</w:t>
+      </w:r>
+      <w:proofErr w:type="gramEnd"/>
+      <w:r>
+        <w:t xml:space="preserve">, </w:t>
+      </w:r>
+      <w:proofErr w:type="spellStart"/>
       <w:r>
         <w:rPr>
           <w:u w:val="single"/>
         </w:rPr>
         <w:t>CategoriaNome</w:t>
       </w:r>
+      <w:proofErr w:type="spellEnd"/>
       <w:r>
         <w:t xml:space="preserve">-&gt;Categoria, </w:t>
       </w:r>
+      <w:proofErr w:type="spellStart"/>
       <w:r>
         <w:rPr>
           <w:u w:val="single"/>
         </w:rPr>
         <w:t>FaseNome</w:t>
       </w:r>
+      <w:proofErr w:type="spellEnd"/>
       <w:r>
         <w:t>-&gt;Fase)</w:t>
       </w:r>
@@ -113,16 +174,78 @@
         <w:t>Nome</w:t>
       </w:r>
       <w:r>
-        <w:t>, NumMaxParticipantes, AlturaMinima, AlturaMaxima, PesoMinimo, PesoMaximo, Genero)</w:t>
-      </w:r>
-      <w:r>
-        <w:t xml:space="preserve"> //Triggers -&gt; relatório, necessário para implementar a restrição altura e peso</w:t>
-      </w:r>
-    </w:p>
-    <w:p>
-      <w:r>
-        <w:t>Classificacao (</w:t>
-      </w:r>
+        <w:t xml:space="preserve">, </w:t>
+      </w:r>
+      <w:proofErr w:type="spellStart"/>
+      <w:r>
+        <w:t>NumMaxParticipantes</w:t>
+      </w:r>
+      <w:proofErr w:type="spellEnd"/>
+      <w:r>
+        <w:t xml:space="preserve">, </w:t>
+      </w:r>
+      <w:proofErr w:type="spellStart"/>
+      <w:r>
+        <w:t>AlturaMinima</w:t>
+      </w:r>
+      <w:proofErr w:type="spellEnd"/>
+      <w:r>
+        <w:t xml:space="preserve">, </w:t>
+      </w:r>
+      <w:proofErr w:type="spellStart"/>
+      <w:r>
+        <w:t>AlturaMaxima</w:t>
+      </w:r>
+      <w:proofErr w:type="spellEnd"/>
+      <w:r>
+        <w:t xml:space="preserve">, </w:t>
+      </w:r>
+      <w:proofErr w:type="spellStart"/>
+      <w:r>
+        <w:t>PesoMinimo</w:t>
+      </w:r>
+      <w:proofErr w:type="spellEnd"/>
+      <w:r>
+        <w:t xml:space="preserve">, </w:t>
+      </w:r>
+      <w:proofErr w:type="spellStart"/>
+      <w:r>
+        <w:t>PesoMaximo</w:t>
+      </w:r>
+      <w:proofErr w:type="spellEnd"/>
+      <w:r>
+        <w:t xml:space="preserve">, </w:t>
+      </w:r>
+      <w:proofErr w:type="spellStart"/>
+      <w:r>
+        <w:t>Genero</w:t>
+      </w:r>
+      <w:proofErr w:type="spellEnd"/>
+      <w:r>
+        <w:t>)</w:t>
+      </w:r>
+      <w:r>
+        <w:t xml:space="preserve"> //</w:t>
+      </w:r>
+      <w:proofErr w:type="spellStart"/>
+      <w:r>
+        <w:t>Triggers</w:t>
+      </w:r>
+      <w:proofErr w:type="spellEnd"/>
+      <w:r>
+        <w:t xml:space="preserve"> -&gt; relatório, necessário para implementar a restrição altura e peso</w:t>
+      </w:r>
+    </w:p>
+    <w:p>
+      <w:proofErr w:type="spellStart"/>
+      <w:r>
+        <w:t>Classificacao</w:t>
+      </w:r>
+      <w:proofErr w:type="spellEnd"/>
+      <w:r>
+        <w:t xml:space="preserve"> (</w:t>
+      </w:r>
+      <w:proofErr w:type="gramStart"/>
       <w:r>
         <w:rPr>
           <w:u w:val="single"/>
@@ -130,7 +253,11 @@
         <w:t>CC</w:t>
       </w:r>
       <w:r>
-        <w:t xml:space="preserve">-&gt;Atleta, </w:t>
+        <w:t>-&gt;Atleta</w:t>
+      </w:r>
+      <w:proofErr w:type="gramEnd"/>
+      <w:r>
+        <w:t xml:space="preserve">, </w:t>
       </w:r>
       <w:r>
         <w:rPr>
@@ -139,34 +266,60 @@
         <w:t>ID</w:t>
       </w:r>
       <w:r>
-        <w:t>-&gt;Juri, Pontos)</w:t>
-      </w:r>
-    </w:p>
-    <w:p>
-      <w:r>
-        <w:t>DataCat (</w:t>
-      </w:r>
+        <w:t>-&gt;</w:t>
+      </w:r>
+      <w:proofErr w:type="spellStart"/>
+      <w:r>
+        <w:t>Juri</w:t>
+      </w:r>
+      <w:proofErr w:type="spellEnd"/>
+      <w:r>
+        <w:t>, Pontos)</w:t>
+      </w:r>
+    </w:p>
+    <w:p>
+      <w:proofErr w:type="spellStart"/>
+      <w:r>
+        <w:t>DataCat</w:t>
+      </w:r>
+      <w:proofErr w:type="spellEnd"/>
+      <w:r>
+        <w:t xml:space="preserve"> (</w:t>
+      </w:r>
+      <w:proofErr w:type="spellStart"/>
       <w:r>
         <w:rPr>
           <w:u w:val="single"/>
         </w:rPr>
         <w:t>NomeCategoria</w:t>
       </w:r>
-      <w:r>
-        <w:t xml:space="preserve"> -&gt;Categoria, </w:t>
-      </w:r>
+      <w:proofErr w:type="spellEnd"/>
+      <w:r>
+        <w:t xml:space="preserve"> </w:t>
+      </w:r>
+      <w:proofErr w:type="gramStart"/>
+      <w:r>
+        <w:t>-&gt;Categoria</w:t>
+      </w:r>
+      <w:proofErr w:type="gramEnd"/>
+      <w:r>
+        <w:t xml:space="preserve">, </w:t>
+      </w:r>
+      <w:proofErr w:type="spellStart"/>
       <w:r>
         <w:rPr>
           <w:u w:val="single"/>
         </w:rPr>
         <w:t>NomeFase</w:t>
       </w:r>
+      <w:proofErr w:type="spellEnd"/>
       <w:r>
         <w:t>-&gt;Fase</w:t>
       </w:r>
       <w:r>
         <w:t xml:space="preserve">, </w:t>
       </w:r>
+      <w:proofErr w:type="spellStart"/>
       <w:r>
         <w:rPr>
           <w:u w:val="single"/>
@@ -179,6 +332,7 @@
         </w:rPr>
         <w:t>Campeonato</w:t>
       </w:r>
+      <w:proofErr w:type="spellEnd"/>
       <w:r>
         <w:t>-&gt;Campeonato</w:t>
       </w:r>
@@ -218,6 +372,7 @@
       <w:r>
         <w:t>Jurado (</w:t>
       </w:r>
+      <w:proofErr w:type="gramStart"/>
       <w:r>
         <w:rPr>
           <w:u w:val="single"/>
@@ -225,20 +380,40 @@
         <w:t>CC</w:t>
       </w:r>
       <w:r>
-        <w:t>-&gt;Pessoa, juri</w:t>
+        <w:t>-&gt;Pessoa</w:t>
+      </w:r>
+      <w:proofErr w:type="gramEnd"/>
+      <w:r>
+        <w:t xml:space="preserve">, </w:t>
+      </w:r>
+      <w:proofErr w:type="spellStart"/>
+      <w:r>
+        <w:t>juri</w:t>
       </w:r>
       <w:r>
         <w:t>ID</w:t>
       </w:r>
-      <w:bookmarkStart w:id="0" w:name="_GoBack"/>
-      <w:bookmarkEnd w:id="0"/>
-      <w:r>
-        <w:t>-&gt;Juri)</w:t>
-      </w:r>
-    </w:p>
-    <w:p>
-      <w:r>
-        <w:t>Juri (</w:t>
+      <w:proofErr w:type="spellEnd"/>
+      <w:r>
+        <w:t>-&gt;</w:t>
+      </w:r>
+      <w:proofErr w:type="spellStart"/>
+      <w:r>
+        <w:t>Juri</w:t>
+      </w:r>
+      <w:proofErr w:type="spellEnd"/>
+      <w:r>
+        <w:t>)</w:t>
+      </w:r>
+    </w:p>
+    <w:p>
+      <w:proofErr w:type="spellStart"/>
+      <w:r>
+        <w:t>Juri</w:t>
+      </w:r>
+      <w:proofErr w:type="spellEnd"/>
+      <w:r>
+        <w:t xml:space="preserve"> (</w:t>
       </w:r>
       <w:r>
         <w:rPr>
@@ -251,6 +426,7 @@
       </w:r>
     </w:p>
     <w:p>
+      <w:proofErr w:type="gramStart"/>
       <w:r>
         <w:t>Pais(</w:t>
       </w:r>
@@ -260,13 +436,19 @@
         </w:rPr>
         <w:t>Nome</w:t>
       </w:r>
+      <w:proofErr w:type="gramEnd"/>
       <w:r>
         <w:t>)</w:t>
       </w:r>
     </w:p>
     <w:p>
-      <w:r>
-        <w:t>Patrocinio (</w:t>
+      <w:proofErr w:type="spellStart"/>
+      <w:r>
+        <w:t>Patrocinio</w:t>
+      </w:r>
+      <w:proofErr w:type="spellEnd"/>
+      <w:r>
+        <w:t xml:space="preserve"> (</w:t>
       </w:r>
       <w:r>
         <w:rPr>
@@ -275,15 +457,23 @@
         <w:t>Nome</w:t>
       </w:r>
       <w:r>
-        <w:t>,  Valor)</w:t>
+        <w:t xml:space="preserve">, </w:t>
+      </w:r>
+      <w:r>
+        <w:t>Valor)</w:t>
       </w:r>
     </w:p>
     <w:p>
       <w:pPr>
         <w:ind w:left="708" w:hanging="708"/>
       </w:pPr>
-      <w:r>
-        <w:t>Pessoa (</w:t>
+      <w:bookmarkStart w:id="0" w:name="_GoBack"/>
+      <w:r>
+        <w:t xml:space="preserve">Pessoa </w:t>
+      </w:r>
+      <w:bookmarkEnd w:id="0"/>
+      <w:r>
+        <w:t>(</w:t>
       </w:r>
       <w:r>
         <w:rPr>
@@ -292,13 +482,38 @@
         <w:t>CC</w:t>
       </w:r>
       <w:r>
-        <w:t>, Nome, Morada, Genero, DataNascimento, pais-&gt;Pais)</w:t>
+        <w:t xml:space="preserve">, Nome, Morada, </w:t>
+      </w:r>
+      <w:proofErr w:type="spellStart"/>
+      <w:r>
+        <w:t>Genero</w:t>
+      </w:r>
+      <w:proofErr w:type="spellEnd"/>
+      <w:r>
+        <w:t xml:space="preserve">, </w:t>
+      </w:r>
+      <w:proofErr w:type="spellStart"/>
+      <w:r>
+        <w:t>DataNascimento</w:t>
+      </w:r>
+      <w:proofErr w:type="spellEnd"/>
+      <w:r>
+        <w:t xml:space="preserve">, </w:t>
+      </w:r>
+      <w:proofErr w:type="gramStart"/>
+      <w:r>
+        <w:t>pais-&gt;Pais</w:t>
+      </w:r>
+      <w:proofErr w:type="gramEnd"/>
+      <w:r>
+        <w:t>)</w:t>
       </w:r>
     </w:p>
     <w:p>
       <w:r>
         <w:t>Premio (</w:t>
       </w:r>
+      <w:proofErr w:type="gramStart"/>
       <w:r>
         <w:rPr>
           <w:u w:val="single"/>
@@ -306,7 +521,11 @@
         <w:t>ID</w:t>
       </w:r>
       <w:r>
-        <w:t xml:space="preserve">-&gt;Campeonato, </w:t>
+        <w:t>-&gt;Campeonato</w:t>
+      </w:r>
+      <w:proofErr w:type="gramEnd"/>
+      <w:r>
+        <w:t xml:space="preserve">, </w:t>
       </w:r>
       <w:r>
         <w:rPr>
@@ -319,8 +538,13 @@
       </w:r>
     </w:p>
     <w:p>
-      <w:r>
-        <w:t>TipoDePatrocinio (</w:t>
+      <w:proofErr w:type="spellStart"/>
+      <w:r>
+        <w:t>TipoDePatrocinio</w:t>
+      </w:r>
+      <w:proofErr w:type="spellEnd"/>
+      <w:r>
+        <w:t xml:space="preserve"> (</w:t>
       </w:r>
       <w:r>
         <w:rPr>
@@ -329,13 +553,32 @@
         <w:t>Tipo</w:t>
       </w:r>
       <w:r>
-        <w:t>, patrocinio-&gt;Patrocinio)</w:t>
+        <w:t xml:space="preserve">, </w:t>
+      </w:r>
+      <w:proofErr w:type="spellStart"/>
+      <w:proofErr w:type="gramStart"/>
+      <w:r>
+        <w:t>patrocinio</w:t>
+      </w:r>
+      <w:proofErr w:type="spellEnd"/>
+      <w:r>
+        <w:t>-&gt;</w:t>
+      </w:r>
+      <w:proofErr w:type="spellStart"/>
+      <w:r>
+        <w:t>Patrocinio</w:t>
+      </w:r>
+      <w:proofErr w:type="spellEnd"/>
+      <w:proofErr w:type="gramEnd"/>
+      <w:r>
+        <w:t>)</w:t>
       </w:r>
     </w:p>
     <w:p>
       <w:r>
         <w:t>Treinador (</w:t>
       </w:r>
+      <w:proofErr w:type="gramStart"/>
       <w:r>
         <w:rPr>
           <w:u w:val="single"/>
@@ -343,7 +586,19 @@
         <w:t>CC</w:t>
       </w:r>
       <w:r>
-        <w:t>-&gt;Pessoa, DataDeAdesao, equipa-&gt;Equipa)</w:t>
+        <w:t>-&gt;Pessoa</w:t>
+      </w:r>
+      <w:proofErr w:type="gramEnd"/>
+      <w:r>
+        <w:t xml:space="preserve">, </w:t>
+      </w:r>
+      <w:proofErr w:type="spellStart"/>
+      <w:r>
+        <w:t>DataDeAdesao</w:t>
+      </w:r>
+      <w:proofErr w:type="spellEnd"/>
+      <w:r>
+        <w:t>, equipa-&gt;Equipa)</w:t>
       </w:r>
     </w:p>
     <w:p/>
@@ -360,7 +615,7 @@
 </file>
 
 <file path=word/styles.xml><?xml version="1.0" encoding="utf-8"?>
-<w:styles xmlns:mc="http://schemas.openxmlformats.org/markup-compatibility/2006" xmlns:r="http://schemas.openxmlformats.org/officeDocument/2006/relationships" xmlns:w="http://schemas.openxmlformats.org/wordprocessingml/2006/main" xmlns:w14="http://schemas.microsoft.com/office/word/2010/wordml" xmlns:w15="http://schemas.microsoft.com/office/word/2012/wordml" xmlns:w16se="http://schemas.microsoft.com/office/word/2015/wordml/symex" mc:Ignorable="w14 w15 w16se">
+<w:styles xmlns:mc="http://schemas.openxmlformats.org/markup-compatibility/2006" xmlns:r="http://schemas.openxmlformats.org/officeDocument/2006/relationships" xmlns:w="http://schemas.openxmlformats.org/wordprocessingml/2006/main" xmlns:w14="http://schemas.microsoft.com/office/word/2010/wordml" xmlns:w15="http://schemas.microsoft.com/office/word/2012/wordml" mc:Ignorable="w14 w15">
   <w:docDefaults>
     <w:rPrDefault>
       <w:rPr>
@@ -376,7 +631,7 @@
       </w:pPr>
     </w:pPrDefault>
   </w:docDefaults>
-  <w:latentStyles w:defLockedState="0" w:defUIPriority="99" w:defSemiHidden="0" w:defUnhideWhenUsed="0" w:defQFormat="0" w:count="374">
+  <w:latentStyles w:defLockedState="0" w:defUIPriority="99" w:defSemiHidden="0" w:defUnhideWhenUsed="0" w:defQFormat="0" w:count="371">
     <w:lsdException w:name="Normal" w:uiPriority="0" w:qFormat="1"/>
     <w:lsdException w:name="heading 1" w:uiPriority="9" w:qFormat="1"/>
     <w:lsdException w:name="heading 2" w:semiHidden="1" w:uiPriority="9" w:unhideWhenUsed="1" w:qFormat="1"/>
@@ -482,6 +737,7 @@
     <w:lsdException w:name="HTML Sample" w:semiHidden="1" w:unhideWhenUsed="1"/>
     <w:lsdException w:name="HTML Typewriter" w:semiHidden="1" w:unhideWhenUsed="1"/>
     <w:lsdException w:name="HTML Variable" w:semiHidden="1" w:unhideWhenUsed="1"/>
+    <w:lsdException w:name="Normal Table" w:semiHidden="1" w:unhideWhenUsed="1"/>
     <w:lsdException w:name="annotation subject" w:semiHidden="1" w:unhideWhenUsed="1"/>
     <w:lsdException w:name="No List" w:semiHidden="1" w:unhideWhenUsed="1"/>
     <w:lsdException w:name="Outline List 1" w:semiHidden="1" w:unhideWhenUsed="1"/>
@@ -526,6 +782,7 @@
     <w:lsdException w:name="Table Professional" w:semiHidden="1" w:unhideWhenUsed="1"/>
     <w:lsdException w:name="Table Subtle 1" w:semiHidden="1" w:unhideWhenUsed="1"/>
     <w:lsdException w:name="Table Subtle 2" w:semiHidden="1" w:unhideWhenUsed="1"/>
+    <w:lsdException w:name="Table Web 1" w:semiHidden="1" w:unhideWhenUsed="1"/>
     <w:lsdException w:name="Table Web 2" w:semiHidden="1" w:unhideWhenUsed="1"/>
     <w:lsdException w:name="Table Web 3" w:semiHidden="1" w:unhideWhenUsed="1"/>
     <w:lsdException w:name="Balloon Text" w:semiHidden="1" w:unhideWhenUsed="1"/>
@@ -746,9 +1003,6 @@
     <w:lsdException w:name="List Table 5 Dark Accent 6" w:uiPriority="50"/>
     <w:lsdException w:name="List Table 6 Colorful Accent 6" w:uiPriority="51"/>
     <w:lsdException w:name="List Table 7 Colorful Accent 6" w:uiPriority="52"/>
-    <w:lsdException w:name="Mention" w:semiHidden="1" w:unhideWhenUsed="1"/>
-    <w:lsdException w:name="Smart Hyperlink" w:semiHidden="1" w:unhideWhenUsed="1"/>
-    <w:lsdException w:name="Hashtag" w:semiHidden="1" w:unhideWhenUsed="1"/>
   </w:latentStyles>
   <w:style w:type="paragraph" w:default="1" w:styleId="Normal">
     <w:name w:val="Normal"/>

</xml_diff>

<commit_message>
Various Implementations. See commit
Corrected names of ID's because teacher said can't be generic.
Continue povoate tables and add NOT NULL's to atributes.
</commit_message>
<xml_diff>
--- a/Relacional/relacional.docx
+++ b/Relacional/relacional.docx
@@ -83,12 +83,20 @@
       <w:r>
         <w:t>Campeonato (</w:t>
       </w:r>
+      <w:proofErr w:type="spellStart"/>
+      <w:r>
+        <w:rPr>
+          <w:u w:val="single"/>
+        </w:rPr>
+        <w:t>Campeonato</w:t>
+      </w:r>
       <w:r>
         <w:rPr>
           <w:u w:val="single"/>
         </w:rPr>
         <w:t>ID</w:t>
       </w:r>
+      <w:proofErr w:type="spellEnd"/>
       <w:r>
         <w:t xml:space="preserve">, Nome, Local, </w:t>
       </w:r>
@@ -167,12 +175,20 @@
       <w:r>
         <w:t>Categoria (</w:t>
       </w:r>
+      <w:proofErr w:type="spellStart"/>
+      <w:r>
+        <w:rPr>
+          <w:u w:val="single"/>
+        </w:rPr>
+        <w:t>Categoria</w:t>
+      </w:r>
       <w:r>
         <w:rPr>
           <w:u w:val="single"/>
         </w:rPr>
         <w:t>Nome</w:t>
       </w:r>
+      <w:proofErr w:type="spellEnd"/>
       <w:r>
         <w:t xml:space="preserve">, </w:t>
       </w:r>
@@ -344,12 +360,20 @@
       <w:r>
         <w:t>Equipa (</w:t>
       </w:r>
+      <w:proofErr w:type="spellStart"/>
+      <w:r>
+        <w:rPr>
+          <w:u w:val="single"/>
+        </w:rPr>
+        <w:t>Equipa</w:t>
+      </w:r>
       <w:r>
         <w:rPr>
           <w:u w:val="single"/>
         </w:rPr>
         <w:t>Nome</w:t>
       </w:r>
+      <w:proofErr w:type="spellEnd"/>
       <w:r>
         <w:t>, Local)</w:t>
       </w:r>
@@ -358,12 +382,20 @@
       <w:r>
         <w:t>Fase (</w:t>
       </w:r>
+      <w:proofErr w:type="spellStart"/>
+      <w:r>
+        <w:rPr>
+          <w:u w:val="single"/>
+        </w:rPr>
+        <w:t>Fase</w:t>
+      </w:r>
       <w:r>
         <w:rPr>
           <w:u w:val="single"/>
         </w:rPr>
         <w:t>Nome</w:t>
       </w:r>
+      <w:proofErr w:type="spellEnd"/>
       <w:r>
         <w:t>)</w:t>
       </w:r>
@@ -388,9 +420,15 @@
       </w:r>
       <w:proofErr w:type="spellStart"/>
       <w:r>
+        <w:rPr>
+          <w:u w:val="single"/>
+        </w:rPr>
         <w:t>juri</w:t>
       </w:r>
       <w:r>
+        <w:rPr>
+          <w:u w:val="single"/>
+        </w:rPr>
         <w:t>ID</w:t>
       </w:r>
       <w:proofErr w:type="spellEnd"/>
@@ -415,12 +453,20 @@
       <w:r>
         <w:t xml:space="preserve"> (</w:t>
       </w:r>
+      <w:proofErr w:type="spellStart"/>
+      <w:r>
+        <w:rPr>
+          <w:u w:val="single"/>
+        </w:rPr>
+        <w:t>Juri</w:t>
+      </w:r>
       <w:r>
         <w:rPr>
           <w:u w:val="single"/>
         </w:rPr>
         <w:t>ID</w:t>
       </w:r>
+      <w:proofErr w:type="spellEnd"/>
       <w:r>
         <w:t>)</w:t>
       </w:r>
@@ -450,12 +496,22 @@
       <w:r>
         <w:t xml:space="preserve"> (</w:t>
       </w:r>
+      <w:bookmarkStart w:id="0" w:name="_GoBack"/>
+      <w:proofErr w:type="spellStart"/>
+      <w:r>
+        <w:rPr>
+          <w:u w:val="single"/>
+        </w:rPr>
+        <w:t>Patrocinio</w:t>
+      </w:r>
       <w:r>
         <w:rPr>
           <w:u w:val="single"/>
         </w:rPr>
         <w:t>Nome</w:t>
       </w:r>
+      <w:bookmarkEnd w:id="0"/>
+      <w:proofErr w:type="spellEnd"/>
       <w:r>
         <w:t xml:space="preserve">, </w:t>
       </w:r>
@@ -467,13 +523,8 @@
       <w:pPr>
         <w:ind w:left="708" w:hanging="708"/>
       </w:pPr>
-      <w:bookmarkStart w:id="0" w:name="_GoBack"/>
-      <w:r>
-        <w:t xml:space="preserve">Pessoa </w:t>
-      </w:r>
-      <w:bookmarkEnd w:id="0"/>
-      <w:r>
-        <w:t>(</w:t>
+      <w:r>
+        <w:t>Pessoa (</w:t>
       </w:r>
       <w:r>
         <w:rPr>

</xml_diff>

<commit_message>
Made restrictions, corrected uml
</commit_message>
<xml_diff>
--- a/Relacional/relacional.docx
+++ b/Relacional/relacional.docx
@@ -1,6 +1,6 @@
 
 <file path=word/document.xml><?xml version="1.0" encoding="utf-8"?>
-<w:document xmlns:wpc="http://schemas.microsoft.com/office/word/2010/wordprocessingCanvas" xmlns:mc="http://schemas.openxmlformats.org/markup-compatibility/2006" xmlns:o="urn:schemas-microsoft-com:office:office" xmlns:r="http://schemas.openxmlformats.org/officeDocument/2006/relationships" xmlns:m="http://schemas.openxmlformats.org/officeDocument/2006/math" xmlns:v="urn:schemas-microsoft-com:vml" xmlns:wp14="http://schemas.microsoft.com/office/word/2010/wordprocessingDrawing" xmlns:wp="http://schemas.openxmlformats.org/drawingml/2006/wordprocessingDrawing" xmlns:w10="urn:schemas-microsoft-com:office:word" xmlns:w="http://schemas.openxmlformats.org/wordprocessingml/2006/main" xmlns:w14="http://schemas.microsoft.com/office/word/2010/wordml" xmlns:w15="http://schemas.microsoft.com/office/word/2012/wordml" xmlns:wpg="http://schemas.microsoft.com/office/word/2010/wordprocessingGroup" xmlns:wpi="http://schemas.microsoft.com/office/word/2010/wordprocessingInk" xmlns:wne="http://schemas.microsoft.com/office/word/2006/wordml" xmlns:wps="http://schemas.microsoft.com/office/word/2010/wordprocessingShape" mc:Ignorable="w14 w15 wp14">
+<w:document xmlns:wpc="http://schemas.microsoft.com/office/word/2010/wordprocessingCanvas" xmlns:cx="http://schemas.microsoft.com/office/drawing/2014/chartex" xmlns:cx1="http://schemas.microsoft.com/office/drawing/2015/9/8/chartex" xmlns:cx2="http://schemas.microsoft.com/office/drawing/2015/10/21/chartex" xmlns:cx3="http://schemas.microsoft.com/office/drawing/2016/5/9/chartex" xmlns:cx4="http://schemas.microsoft.com/office/drawing/2016/5/10/chartex" xmlns:cx5="http://schemas.microsoft.com/office/drawing/2016/5/11/chartex" xmlns:mc="http://schemas.openxmlformats.org/markup-compatibility/2006" xmlns:o="urn:schemas-microsoft-com:office:office" xmlns:r="http://schemas.openxmlformats.org/officeDocument/2006/relationships" xmlns:m="http://schemas.openxmlformats.org/officeDocument/2006/math" xmlns:v="urn:schemas-microsoft-com:vml" xmlns:wp14="http://schemas.microsoft.com/office/word/2010/wordprocessingDrawing" xmlns:wp="http://schemas.openxmlformats.org/drawingml/2006/wordprocessingDrawing" xmlns:w10="urn:schemas-microsoft-com:office:word" xmlns:w="http://schemas.openxmlformats.org/wordprocessingml/2006/main" xmlns:w14="http://schemas.microsoft.com/office/word/2010/wordml" xmlns:w15="http://schemas.microsoft.com/office/word/2012/wordml" xmlns:w16se="http://schemas.microsoft.com/office/word/2015/wordml/symex" xmlns:wpg="http://schemas.microsoft.com/office/word/2010/wordprocessingGroup" xmlns:wpi="http://schemas.microsoft.com/office/word/2010/wordprocessingInk" xmlns:wne="http://schemas.microsoft.com/office/word/2006/wordml" xmlns:wps="http://schemas.microsoft.com/office/word/2010/wordprocessingShape" mc:Ignorable="w14 w15 w16se wp14">
   <w:body>
     <w:p>
       <w:pPr>
@@ -11,6 +11,10 @@
       </w:r>
     </w:p>
     <w:p>
+      <w:pPr>
+        <w:spacing w:after="0" w:line="240" w:lineRule="auto"/>
+        <w:ind w:firstLine="30"/>
+      </w:pPr>
       <w:r>
         <w:t>Atleta (</w:t>
       </w:r>
@@ -21,21 +25,353 @@
         <w:t>CC</w:t>
       </w:r>
       <w:r>
-        <w:t>-&gt;Pessoa, Peso, Altura, equipa-&gt;Equipa, treinador-&gt;Treinador,</w:t>
+        <w:t>-&gt;Pessoa, Peso, Altura, equipa-&gt;Equipa, treinador-&gt;Treinador, categoria-&gt;Categoria)</w:t>
+      </w:r>
+    </w:p>
+    <w:p>
+      <w:pPr>
+        <w:spacing w:after="0" w:line="240" w:lineRule="auto"/>
+        <w:ind w:firstLine="30"/>
+      </w:pPr>
+    </w:p>
+    <w:p>
+      <w:pPr>
+        <w:spacing w:after="0" w:line="240" w:lineRule="auto"/>
+        <w:ind w:firstLine="30"/>
+      </w:pPr>
+      <w:proofErr w:type="spellStart"/>
+      <w:r>
+        <w:t>AtletaPatrocinio</w:t>
+      </w:r>
+      <w:proofErr w:type="spellEnd"/>
+      <w:r>
+        <w:t xml:space="preserve"> (</w:t>
+      </w:r>
+      <w:r>
+        <w:rPr>
+          <w:u w:val="single"/>
+        </w:rPr>
+        <w:t>CC</w:t>
+      </w:r>
+      <w:r>
+        <w:t xml:space="preserve">-&gt;Atleta, </w:t>
+      </w:r>
+      <w:proofErr w:type="spellStart"/>
+      <w:r>
+        <w:rPr>
+          <w:u w:val="single"/>
+        </w:rPr>
+        <w:t>NomePatrocinio</w:t>
+      </w:r>
+      <w:proofErr w:type="spellEnd"/>
+      <w:r>
+        <w:t>-&gt;</w:t>
+      </w:r>
+      <w:proofErr w:type="spellStart"/>
+      <w:r>
+        <w:t>Patrocinio</w:t>
+      </w:r>
+      <w:proofErr w:type="spellEnd"/>
+      <w:r>
+        <w:t>)</w:t>
+      </w:r>
+    </w:p>
+    <w:p>
+      <w:pPr>
+        <w:spacing w:after="0" w:line="240" w:lineRule="auto"/>
+        <w:ind w:firstLine="30"/>
+      </w:pPr>
+    </w:p>
+    <w:p>
+      <w:pPr>
+        <w:spacing w:after="0" w:line="240" w:lineRule="auto"/>
+        <w:ind w:firstLine="30"/>
+      </w:pPr>
+      <w:r>
+        <w:t>Campeonato (</w:t>
+      </w:r>
+      <w:r>
+        <w:rPr>
+          <w:u w:val="single"/>
+        </w:rPr>
+        <w:t>ID</w:t>
+      </w:r>
+      <w:r>
+        <w:t xml:space="preserve">, Nome, Local, </w:t>
+      </w:r>
+      <w:proofErr w:type="spellStart"/>
+      <w:r>
+        <w:t>DataInicio</w:t>
+      </w:r>
+      <w:proofErr w:type="spellEnd"/>
+      <w:r>
+        <w:t xml:space="preserve">, </w:t>
+      </w:r>
+      <w:proofErr w:type="spellStart"/>
+      <w:r>
+        <w:t>DataFim</w:t>
+      </w:r>
+      <w:proofErr w:type="spellEnd"/>
+      <w:r>
+        <w:t>, pais-&gt;Pais)</w:t>
+      </w:r>
+    </w:p>
+    <w:p>
+      <w:pPr>
+        <w:spacing w:after="0" w:line="240" w:lineRule="auto"/>
+      </w:pPr>
+    </w:p>
+    <w:p>
+      <w:pPr>
+        <w:spacing w:after="0" w:line="240" w:lineRule="auto"/>
+        <w:ind w:firstLine="30"/>
+        <w:rPr>
+          <w:color w:val="FF0000"/>
+        </w:rPr>
+      </w:pPr>
+      <w:r>
+        <w:t>Categoria (</w:t>
+      </w:r>
+      <w:r>
+        <w:rPr>
+          <w:u w:val="single"/>
+        </w:rPr>
+        <w:t>Nome</w:t>
+      </w:r>
+      <w:r>
+        <w:t xml:space="preserve">, </w:t>
+      </w:r>
+      <w:proofErr w:type="spellStart"/>
+      <w:r>
+        <w:t>NumMaxParticipantes</w:t>
+      </w:r>
+      <w:proofErr w:type="spellEnd"/>
+      <w:r>
+        <w:t xml:space="preserve">, </w:t>
+      </w:r>
+      <w:proofErr w:type="spellStart"/>
+      <w:r>
+        <w:t>AlturaMinima</w:t>
+      </w:r>
+      <w:proofErr w:type="spellEnd"/>
+      <w:r>
+        <w:t xml:space="preserve">, </w:t>
+      </w:r>
+      <w:proofErr w:type="spellStart"/>
+      <w:r>
+        <w:t>AlturaMaxima</w:t>
+      </w:r>
+      <w:proofErr w:type="spellEnd"/>
+      <w:r>
+        <w:t xml:space="preserve">, </w:t>
+      </w:r>
+      <w:proofErr w:type="spellStart"/>
+      <w:r>
+        <w:t>PesoMinimo</w:t>
+      </w:r>
+      <w:proofErr w:type="spellEnd"/>
+      <w:r>
+        <w:t xml:space="preserve">, </w:t>
+      </w:r>
+      <w:proofErr w:type="spellStart"/>
+      <w:r>
+        <w:t>PesoMaximo</w:t>
+      </w:r>
+      <w:proofErr w:type="spellEnd"/>
+      <w:r>
+        <w:t xml:space="preserve">, </w:t>
+      </w:r>
+      <w:proofErr w:type="spellStart"/>
+      <w:r>
+        <w:t>Genero</w:t>
+      </w:r>
+      <w:proofErr w:type="spellEnd"/>
+      <w:r>
+        <w:t xml:space="preserve">) </w:t>
+      </w:r>
+      <w:r>
+        <w:rPr>
+          <w:color w:val="FF0000"/>
+        </w:rPr>
+        <w:t>//</w:t>
+      </w:r>
+      <w:proofErr w:type="spellStart"/>
+      <w:r>
+        <w:rPr>
+          <w:color w:val="FF0000"/>
+        </w:rPr>
+        <w:t>Triggers</w:t>
+      </w:r>
+      <w:proofErr w:type="spellEnd"/>
+      <w:r>
+        <w:rPr>
+          <w:color w:val="FF0000"/>
+        </w:rPr>
+        <w:t xml:space="preserve"> -&gt; relatório, necessário para implementar a restrição altura e peso</w:t>
+      </w:r>
+    </w:p>
+    <w:p>
+      <w:pPr>
+        <w:spacing w:after="0" w:line="240" w:lineRule="auto"/>
+        <w:ind w:firstLine="30"/>
+      </w:pPr>
+    </w:p>
+    <w:p>
+      <w:pPr>
+        <w:spacing w:after="0" w:line="240" w:lineRule="auto"/>
+        <w:ind w:firstLine="30"/>
+      </w:pPr>
+      <w:proofErr w:type="spellStart"/>
+      <w:r>
+        <w:t>Classificacao</w:t>
+      </w:r>
+      <w:proofErr w:type="spellEnd"/>
+      <w:r>
+        <w:t xml:space="preserve"> (</w:t>
+      </w:r>
+      <w:r>
+        <w:rPr>
+          <w:u w:val="single"/>
+        </w:rPr>
+        <w:t>CC</w:t>
+      </w:r>
+      <w:r>
+        <w:t xml:space="preserve">-&gt;Atleta, </w:t>
+      </w:r>
+      <w:proofErr w:type="spellStart"/>
+      <w:r>
+        <w:rPr>
+          <w:u w:val="single"/>
+        </w:rPr>
+        <w:t>IDJuri</w:t>
+      </w:r>
+      <w:proofErr w:type="spellEnd"/>
+      <w:r>
+        <w:t>-&gt;</w:t>
+      </w:r>
+      <w:proofErr w:type="spellStart"/>
+      <w:r>
+        <w:t>Juri</w:t>
+      </w:r>
+      <w:proofErr w:type="spellEnd"/>
+      <w:r>
+        <w:t>, Pontos, Fase)</w:t>
+      </w:r>
+    </w:p>
+    <w:p>
+      <w:pPr>
+        <w:spacing w:after="0" w:line="240" w:lineRule="auto"/>
+        <w:ind w:firstLine="30"/>
+      </w:pPr>
+    </w:p>
+    <w:p>
+      <w:pPr>
+        <w:spacing w:after="0" w:line="240" w:lineRule="auto"/>
+        <w:ind w:firstLine="30"/>
+      </w:pPr>
+      <w:proofErr w:type="spellStart"/>
+      <w:r>
+        <w:t>DataCat</w:t>
+      </w:r>
+      <w:proofErr w:type="spellEnd"/>
+      <w:r>
+        <w:t xml:space="preserve"> (</w:t>
+      </w:r>
+      <w:proofErr w:type="spellStart"/>
+      <w:r>
+        <w:rPr>
+          <w:u w:val="single"/>
+        </w:rPr>
+        <w:t>NomeCategoria</w:t>
+      </w:r>
+      <w:proofErr w:type="spellEnd"/>
+      <w:r>
+        <w:t xml:space="preserve"> -&gt;Categoria, </w:t>
+      </w:r>
+      <w:proofErr w:type="spellStart"/>
+      <w:r>
+        <w:rPr>
+          <w:u w:val="single"/>
+        </w:rPr>
+        <w:t>IDCampeonato</w:t>
+      </w:r>
+      <w:proofErr w:type="spellEnd"/>
+      <w:r>
+        <w:t xml:space="preserve">-&gt;Campeonato, </w:t>
+      </w:r>
+      <w:proofErr w:type="spellStart"/>
+      <w:r>
+        <w:t>DiaElim</w:t>
+      </w:r>
+      <w:proofErr w:type="spellEnd"/>
+      <w:r>
+        <w:t xml:space="preserve">, </w:t>
+      </w:r>
+      <w:proofErr w:type="spellStart"/>
+      <w:r>
+        <w:t>HoraElim</w:t>
+      </w:r>
+      <w:proofErr w:type="spellEnd"/>
+      <w:r>
+        <w:t>,</w:t>
       </w:r>
       <w:r>
         <w:t xml:space="preserve"> </w:t>
       </w:r>
-      <w:r>
-        <w:t>categoria-&gt;Categoria</w:t>
-      </w:r>
+      <w:proofErr w:type="spellStart"/>
+      <w:r>
+        <w:t>DiaFinal</w:t>
+      </w:r>
+      <w:proofErr w:type="spellEnd"/>
+      <w:r>
+        <w:t xml:space="preserve">, </w:t>
+      </w:r>
+      <w:proofErr w:type="spellStart"/>
+      <w:r>
+        <w:t>HoraFinal</w:t>
+      </w:r>
+      <w:proofErr w:type="spellEnd"/>
       <w:r>
         <w:t>)</w:t>
       </w:r>
     </w:p>
     <w:p>
-      <w:r>
-        <w:t>AtletaPatrocinio (</w:t>
+      <w:pPr>
+        <w:spacing w:after="0" w:line="240" w:lineRule="auto"/>
+        <w:ind w:firstLine="30"/>
+      </w:pPr>
+    </w:p>
+    <w:p>
+      <w:pPr>
+        <w:spacing w:after="0" w:line="240" w:lineRule="auto"/>
+        <w:ind w:firstLine="30"/>
+      </w:pPr>
+      <w:r>
+        <w:t>Equipa (</w:t>
+      </w:r>
+      <w:r>
+        <w:rPr>
+          <w:u w:val="single"/>
+        </w:rPr>
+        <w:t>Nome</w:t>
+      </w:r>
+      <w:r>
+        <w:t>, Local)</w:t>
+      </w:r>
+    </w:p>
+    <w:p>
+      <w:pPr>
+        <w:spacing w:after="0" w:line="240" w:lineRule="auto"/>
+        <w:ind w:firstLine="30"/>
+      </w:pPr>
+    </w:p>
+    <w:p>
+      <w:pPr>
+        <w:spacing w:after="0" w:line="240" w:lineRule="auto"/>
+        <w:ind w:firstLine="30"/>
+      </w:pPr>
+      <w:r>
+        <w:t>Jurado (</w:t>
       </w:r>
       <w:r>
         <w:rPr>
@@ -44,7 +380,85 @@
         <w:t>CC</w:t>
       </w:r>
       <w:r>
-        <w:t xml:space="preserve">-&gt;Atleta, </w:t>
+        <w:t xml:space="preserve">-&gt;Pessoa, </w:t>
+      </w:r>
+      <w:proofErr w:type="spellStart"/>
+      <w:r>
+        <w:rPr>
+          <w:u w:val="single"/>
+        </w:rPr>
+        <w:t>ID</w:t>
+      </w:r>
+      <w:r>
+        <w:rPr>
+          <w:u w:val="single"/>
+        </w:rPr>
+        <w:t>Juri</w:t>
+      </w:r>
+      <w:proofErr w:type="spellEnd"/>
+      <w:r>
+        <w:t xml:space="preserve"> </w:t>
+      </w:r>
+      <w:r>
+        <w:t>-&gt;</w:t>
+      </w:r>
+      <w:proofErr w:type="spellStart"/>
+      <w:r>
+        <w:t>Juri</w:t>
+      </w:r>
+      <w:proofErr w:type="spellEnd"/>
+      <w:r>
+        <w:t>)</w:t>
+      </w:r>
+    </w:p>
+    <w:p>
+      <w:pPr>
+        <w:spacing w:after="0" w:line="240" w:lineRule="auto"/>
+        <w:ind w:firstLine="30"/>
+      </w:pPr>
+    </w:p>
+    <w:p>
+      <w:pPr>
+        <w:spacing w:after="0" w:line="240" w:lineRule="auto"/>
+        <w:ind w:firstLine="30"/>
+      </w:pPr>
+      <w:proofErr w:type="spellStart"/>
+      <w:r>
+        <w:t>Juri</w:t>
+      </w:r>
+      <w:proofErr w:type="spellEnd"/>
+      <w:r>
+        <w:t xml:space="preserve"> (</w:t>
+      </w:r>
+      <w:r>
+        <w:rPr>
+          <w:u w:val="single"/>
+        </w:rPr>
+        <w:t>I</w:t>
+      </w:r>
+      <w:r>
+        <w:rPr>
+          <w:u w:val="single"/>
+        </w:rPr>
+        <w:t>D</w:t>
+      </w:r>
+      <w:r>
+        <w:t>)</w:t>
+      </w:r>
+    </w:p>
+    <w:p>
+      <w:pPr>
+        <w:spacing w:after="0" w:line="240" w:lineRule="auto"/>
+        <w:ind w:firstLine="30"/>
+      </w:pPr>
+    </w:p>
+    <w:p>
+      <w:pPr>
+        <w:spacing w:after="0" w:line="240" w:lineRule="auto"/>
+        <w:ind w:firstLine="30"/>
+      </w:pPr>
+      <w:r>
+        <w:t>Pais(</w:t>
       </w:r>
       <w:r>
         <w:rPr>
@@ -53,64 +467,134 @@
         <w:t>Nome</w:t>
       </w:r>
       <w:r>
-        <w:t>-&gt;Patrocinio)</w:t>
-      </w:r>
-    </w:p>
-    <w:p>
-      <w:r>
-        <w:t>Campeonato (</w:t>
-      </w:r>
-      <w:r>
-        <w:rPr>
-          <w:u w:val="single"/>
-        </w:rPr>
-        <w:t>Campeonato</w:t>
-      </w:r>
-      <w:r>
-        <w:rPr>
-          <w:u w:val="single"/>
-        </w:rPr>
-        <w:t>ID</w:t>
-      </w:r>
-      <w:r>
-        <w:t>, Nome, Local, DataInicio, DataFim, pais-&gt;Pais)</w:t>
-      </w:r>
-    </w:p>
-    <w:p>
-      <w:r>
-        <w:t>CampeonatoCategoriaFase (</w:t>
-      </w:r>
-      <w:r>
-        <w:rPr>
-          <w:u w:val="single"/>
-        </w:rPr>
-        <w:t>ID</w:t>
+        <w:t>)</w:t>
+      </w:r>
+    </w:p>
+    <w:p>
+      <w:pPr>
+        <w:spacing w:after="0" w:line="240" w:lineRule="auto"/>
+        <w:ind w:firstLine="30"/>
+      </w:pPr>
+    </w:p>
+    <w:p>
+      <w:pPr>
+        <w:spacing w:after="0" w:line="240" w:lineRule="auto"/>
+        <w:ind w:firstLine="30"/>
+      </w:pPr>
+      <w:proofErr w:type="spellStart"/>
+      <w:r>
+        <w:t>Patrocinio</w:t>
+      </w:r>
+      <w:proofErr w:type="spellEnd"/>
+      <w:r>
+        <w:t xml:space="preserve"> (</w:t>
+      </w:r>
+      <w:r>
+        <w:rPr>
+          <w:u w:val="single"/>
+        </w:rPr>
+        <w:t>Nome</w:t>
+      </w:r>
+      <w:r>
+        <w:t xml:space="preserve">, Valor, </w:t>
+      </w:r>
+      <w:proofErr w:type="spellStart"/>
+      <w:r>
+        <w:t>TipoPatrocinio</w:t>
+      </w:r>
+      <w:proofErr w:type="spellEnd"/>
+      <w:r>
+        <w:t>-&gt;</w:t>
+      </w:r>
+      <w:r>
+        <w:t xml:space="preserve"> </w:t>
+      </w:r>
+      <w:proofErr w:type="spellStart"/>
+      <w:r>
+        <w:t>TipoDePatrocinio</w:t>
+      </w:r>
+      <w:proofErr w:type="spellEnd"/>
+      <w:r>
+        <w:t>)</w:t>
+      </w:r>
+    </w:p>
+    <w:p>
+      <w:pPr>
+        <w:spacing w:after="0" w:line="240" w:lineRule="auto"/>
+        <w:ind w:firstLine="30"/>
+      </w:pPr>
+    </w:p>
+    <w:p>
+      <w:pPr>
+        <w:spacing w:after="0" w:line="240" w:lineRule="auto"/>
+        <w:ind w:firstLine="30"/>
+      </w:pPr>
+      <w:r>
+        <w:t>Pessoa (</w:t>
+      </w:r>
+      <w:r>
+        <w:rPr>
+          <w:u w:val="single"/>
+        </w:rPr>
+        <w:t>CC</w:t>
+      </w:r>
+      <w:r>
+        <w:t>,</w:t>
+      </w:r>
+      <w:r>
+        <w:t xml:space="preserve"> Nome, Morada, </w:t>
+      </w:r>
+      <w:proofErr w:type="spellStart"/>
+      <w:r>
+        <w:t>Genero</w:t>
+      </w:r>
+      <w:proofErr w:type="spellEnd"/>
+      <w:r>
+        <w:t xml:space="preserve">, </w:t>
+      </w:r>
+      <w:proofErr w:type="spellStart"/>
+      <w:r>
+        <w:t>DataNascimento</w:t>
+      </w:r>
+      <w:proofErr w:type="spellEnd"/>
+      <w:r>
+        <w:t>, pais-&gt;Pais)</w:t>
+      </w:r>
+    </w:p>
+    <w:p>
+      <w:pPr>
+        <w:spacing w:after="0" w:line="240" w:lineRule="auto"/>
+        <w:ind w:firstLine="30"/>
+      </w:pPr>
+    </w:p>
+    <w:p>
+      <w:pPr>
+        <w:spacing w:after="0" w:line="240" w:lineRule="auto"/>
+        <w:ind w:firstLine="30"/>
+      </w:pPr>
+      <w:r>
+        <w:t>Premio (</w:t>
+      </w:r>
+      <w:proofErr w:type="spellStart"/>
+      <w:r>
+        <w:rPr>
+          <w:u w:val="single"/>
+        </w:rPr>
+        <w:t>IDCampeonato</w:t>
+      </w:r>
+      <w:proofErr w:type="spellEnd"/>
+      <w:r>
+        <w:t xml:space="preserve"> </w:t>
       </w:r>
       <w:r>
         <w:t xml:space="preserve">-&gt;Campeonato, </w:t>
       </w:r>
-      <w:r>
-        <w:rPr>
-          <w:u w:val="single"/>
-        </w:rPr>
-        <w:t>CategoriaNome</w:t>
-      </w:r>
-      <w:r>
-        <w:t xml:space="preserve">-&gt;Categoria, </w:t>
-      </w:r>
-      <w:r>
-        <w:rPr>
-          <w:u w:val="single"/>
-        </w:rPr>
-        <w:t>FaseNome</w:t>
-      </w:r>
-      <w:r>
-        <w:t>-&gt;Fase)</w:t>
-      </w:r>
-    </w:p>
-    <w:p>
-      <w:r>
-        <w:t>Categoria (</w:t>
+      <w:proofErr w:type="spellStart"/>
+      <w:r>
+        <w:rPr>
+          <w:u w:val="single"/>
+        </w:rPr>
+        <w:t>Nome</w:t>
       </w:r>
       <w:r>
         <w:rPr>
@@ -118,152 +602,58 @@
         </w:rPr>
         <w:t>Categoria</w:t>
       </w:r>
-      <w:r>
-        <w:rPr>
-          <w:u w:val="single"/>
-        </w:rPr>
-        <w:t>Nome</w:t>
-      </w:r>
-      <w:r>
-        <w:t>, NumMaxParticipantes, AlturaMinima, AlturaMaxima, PesoMinimo, PesoMaximo, Genero)</w:t>
-      </w:r>
-      <w:r>
-        <w:t xml:space="preserve"> //Triggers -&gt; relatório, necessário para implementar a restrição altura e peso</w:t>
-      </w:r>
-    </w:p>
-    <w:p>
-      <w:proofErr w:type="spellStart"/>
-      <w:r>
-        <w:t>Classificacao</w:t>
-      </w:r>
-      <w:proofErr w:type="spellEnd"/>
-      <w:r>
-        <w:t xml:space="preserve"> (</w:t>
-      </w:r>
-      <w:proofErr w:type="gramStart"/>
-      <w:r>
-        <w:rPr>
-          <w:u w:val="single"/>
-        </w:rPr>
-        <w:t>CC</w:t>
-      </w:r>
-      <w:r>
-        <w:t>-&gt;Atleta</w:t>
-      </w:r>
-      <w:proofErr w:type="gramEnd"/>
-      <w:r>
-        <w:t>,</w:t>
-      </w:r>
+      <w:proofErr w:type="spellEnd"/>
       <w:r>
         <w:t xml:space="preserve"> </w:t>
-      </w:r>
-      <w:proofErr w:type="spellStart"/>
-      <w:r>
-        <w:rPr>
-          <w:u w:val="single"/>
-        </w:rPr>
-        <w:t>Juri</w:t>
-      </w:r>
-      <w:r>
-        <w:rPr>
-          <w:u w:val="single"/>
-        </w:rPr>
-        <w:t>ID</w:t>
-      </w:r>
-      <w:proofErr w:type="spellEnd"/>
-      <w:r>
-        <w:t>-&gt;</w:t>
-      </w:r>
-      <w:proofErr w:type="spellStart"/>
-      <w:r>
-        <w:t>Juri</w:t>
-      </w:r>
-      <w:proofErr w:type="spellEnd"/>
-      <w:r>
-        <w:t>, Pontos</w:t>
-      </w:r>
-      <w:r>
-        <w:t>, Fase</w:t>
-      </w:r>
-      <w:r>
-        <w:t>)</w:t>
-      </w:r>
-    </w:p>
-    <w:p>
-      <w:r>
-        <w:t>DataCat (</w:t>
-      </w:r>
-      <w:r>
-        <w:rPr>
-          <w:u w:val="single"/>
-        </w:rPr>
-        <w:t>NomeCategoria</w:t>
-      </w:r>
-      <w:r>
-        <w:t xml:space="preserve"> -&gt;Categoria, </w:t>
-      </w:r>
-      <w:r>
-        <w:rPr>
-          <w:u w:val="single"/>
-        </w:rPr>
-        <w:t>ID</w:t>
-      </w:r>
-      <w:r>
-        <w:rPr>
-          <w:u w:val="single"/>
-        </w:rPr>
-        <w:t>Campeonato</w:t>
-      </w:r>
-      <w:r>
-        <w:t>-&gt;Campeonato</w:t>
-      </w:r>
-      <w:r>
-        <w:t>, Dia</w:t>
-      </w:r>
-      <w:r>
-        <w:t>Elim</w:t>
-      </w:r>
-      <w:r>
-        <w:t>, Hora</w:t>
-      </w:r>
-      <w:r>
-        <w:t>Elim,</w:t>
-      </w:r>
-      <w:r>
-        <w:t xml:space="preserve"> </w:t>
-      </w:r>
-      <w:r>
-        <w:t>DiaFinal, HoraFinal</w:t>
-      </w:r>
-      <w:r>
-        <w:t>)</w:t>
-      </w:r>
-    </w:p>
-    <w:p>
-      <w:r>
-        <w:t>Equipa (</w:t>
-      </w:r>
-      <w:r>
-        <w:rPr>
-          <w:u w:val="single"/>
-        </w:rPr>
-        <w:t>Equipa</w:t>
-      </w:r>
-      <w:r>
-        <w:rPr>
-          <w:u w:val="single"/>
-        </w:rPr>
-        <w:t>Nome</w:t>
-      </w:r>
-      <w:r>
-        <w:t>, Local)</w:t>
       </w:r>
       <w:bookmarkStart w:id="0" w:name="_GoBack"/>
       <w:bookmarkEnd w:id="0"/>
-    </w:p>
-    <w:p>
-      <w:r>
-        <w:t>Jurado (</w:t>
+      <w:r>
+        <w:t>-&gt;Categoria, Valor)</w:t>
+      </w:r>
+    </w:p>
+    <w:p>
+      <w:pPr>
+        <w:spacing w:after="0" w:line="240" w:lineRule="auto"/>
+        <w:ind w:firstLine="30"/>
+      </w:pPr>
+    </w:p>
+    <w:p>
+      <w:pPr>
+        <w:spacing w:after="0" w:line="240" w:lineRule="auto"/>
+        <w:ind w:firstLine="30"/>
+      </w:pPr>
+      <w:proofErr w:type="spellStart"/>
+      <w:r>
+        <w:t>TipoDePatrocinio</w:t>
+      </w:r>
+      <w:proofErr w:type="spellEnd"/>
+      <w:r>
+        <w:t xml:space="preserve"> (</w:t>
+      </w:r>
+      <w:r>
+        <w:rPr>
+          <w:u w:val="single"/>
+        </w:rPr>
+        <w:t>Tipo</w:t>
+      </w:r>
+      <w:r>
+        <w:t>)</w:t>
+      </w:r>
+    </w:p>
+    <w:p>
+      <w:pPr>
+        <w:spacing w:after="0" w:line="240" w:lineRule="auto"/>
+        <w:ind w:firstLine="30"/>
+      </w:pPr>
+    </w:p>
+    <w:p>
+      <w:pPr>
+        <w:spacing w:after="0" w:line="240" w:lineRule="auto"/>
+        <w:ind w:firstLine="30"/>
+      </w:pPr>
+      <w:r>
+        <w:t>Treinador (</w:t>
       </w:r>
       <w:r>
         <w:rPr>
@@ -274,145 +664,13 @@
       <w:r>
         <w:t xml:space="preserve">-&gt;Pessoa, </w:t>
       </w:r>
-      <w:r>
-        <w:rPr>
-          <w:u w:val="single"/>
-        </w:rPr>
-        <w:t>juri</w:t>
-      </w:r>
-      <w:r>
-        <w:rPr>
-          <w:u w:val="single"/>
-        </w:rPr>
-        <w:t>ID</w:t>
-      </w:r>
-      <w:r>
-        <w:t>-&gt;Juri)</w:t>
-      </w:r>
-    </w:p>
-    <w:p>
-      <w:r>
-        <w:t>Juri (</w:t>
-      </w:r>
-      <w:r>
-        <w:rPr>
-          <w:u w:val="single"/>
-        </w:rPr>
-        <w:t>Juri</w:t>
-      </w:r>
-      <w:r>
-        <w:rPr>
-          <w:u w:val="single"/>
-        </w:rPr>
-        <w:t>ID</w:t>
-      </w:r>
-      <w:r>
-        <w:t>)</w:t>
-      </w:r>
-    </w:p>
-    <w:p>
-      <w:r>
-        <w:t>Pais(</w:t>
-      </w:r>
-      <w:r>
-        <w:rPr>
-          <w:u w:val="single"/>
-        </w:rPr>
-        <w:t>Nome</w:t>
-      </w:r>
-      <w:r>
-        <w:t>)</w:t>
-      </w:r>
-    </w:p>
-    <w:p>
-      <w:r>
-        <w:t>Patrocinio (</w:t>
-      </w:r>
-      <w:r>
-        <w:rPr>
-          <w:u w:val="single"/>
-        </w:rPr>
-        <w:t>Patrocinio</w:t>
-      </w:r>
-      <w:r>
-        <w:rPr>
-          <w:u w:val="single"/>
-        </w:rPr>
-        <w:t>Nome</w:t>
-      </w:r>
-      <w:r>
-        <w:t xml:space="preserve">, </w:t>
-      </w:r>
-      <w:r>
-        <w:t>Valor)</w:t>
-      </w:r>
-    </w:p>
-    <w:p>
-      <w:pPr>
-        <w:ind w:left="708" w:hanging="708"/>
-      </w:pPr>
-      <w:r>
-        <w:t>Pessoa (</w:t>
-      </w:r>
-      <w:r>
-        <w:rPr>
-          <w:u w:val="single"/>
-        </w:rPr>
-        <w:t>CC</w:t>
-      </w:r>
-      <w:r>
-        <w:t>, Nome, Morada, Genero, DataNascimento, pais-&gt;Pais)</w:t>
-      </w:r>
-    </w:p>
-    <w:p>
-      <w:r>
-        <w:t>Premio (</w:t>
-      </w:r>
-      <w:r>
-        <w:rPr>
-          <w:u w:val="single"/>
-        </w:rPr>
-        <w:t>ID</w:t>
-      </w:r>
-      <w:r>
-        <w:t xml:space="preserve">-&gt;Campeonato, </w:t>
-      </w:r>
-      <w:r>
-        <w:rPr>
-          <w:u w:val="single"/>
-        </w:rPr>
-        <w:t>Nome</w:t>
-      </w:r>
-      <w:r>
-        <w:t>-&gt;Categoria, Valor)</w:t>
-      </w:r>
-    </w:p>
-    <w:p>
-      <w:r>
-        <w:t>TipoDePatrocinio (</w:t>
-      </w:r>
-      <w:r>
-        <w:rPr>
-          <w:u w:val="single"/>
-        </w:rPr>
-        <w:t>Tipo</w:t>
-      </w:r>
-      <w:r>
-        <w:t>, patrocinio-&gt;Patrocinio)</w:t>
-      </w:r>
-    </w:p>
-    <w:p>
-      <w:r>
-        <w:t>Treinador (</w:t>
-      </w:r>
-      <w:r>
-        <w:rPr>
-          <w:u w:val="single"/>
-        </w:rPr>
-        <w:t>CC</w:t>
-      </w:r>
-      <w:r>
-        <w:t>-&gt;Pessoa, DataDeAdesao, equipa-&gt;Equipa)</w:t>
+      <w:proofErr w:type="spellStart"/>
+      <w:r>
+        <w:t>DataDeAdesao</w:t>
+      </w:r>
+      <w:proofErr w:type="spellEnd"/>
+      <w:r>
+        <w:t>, equipa-&gt;Equipa)</w:t>
       </w:r>
     </w:p>
     <w:p/>
@@ -429,7 +687,7 @@
 </file>
 
 <file path=word/styles.xml><?xml version="1.0" encoding="utf-8"?>
-<w:styles xmlns:mc="http://schemas.openxmlformats.org/markup-compatibility/2006" xmlns:r="http://schemas.openxmlformats.org/officeDocument/2006/relationships" xmlns:w="http://schemas.openxmlformats.org/wordprocessingml/2006/main" xmlns:w14="http://schemas.microsoft.com/office/word/2010/wordml" xmlns:w15="http://schemas.microsoft.com/office/word/2012/wordml" mc:Ignorable="w14 w15">
+<w:styles xmlns:mc="http://schemas.openxmlformats.org/markup-compatibility/2006" xmlns:r="http://schemas.openxmlformats.org/officeDocument/2006/relationships" xmlns:w="http://schemas.openxmlformats.org/wordprocessingml/2006/main" xmlns:w14="http://schemas.microsoft.com/office/word/2010/wordml" xmlns:w15="http://schemas.microsoft.com/office/word/2012/wordml" xmlns:w16se="http://schemas.microsoft.com/office/word/2015/wordml/symex" mc:Ignorable="w14 w15 w16se">
   <w:docDefaults>
     <w:rPrDefault>
       <w:rPr>
@@ -445,7 +703,7 @@
       </w:pPr>
     </w:pPrDefault>
   </w:docDefaults>
-  <w:latentStyles w:defLockedState="0" w:defUIPriority="99" w:defSemiHidden="0" w:defUnhideWhenUsed="0" w:defQFormat="0" w:count="371">
+  <w:latentStyles w:defLockedState="0" w:defUIPriority="99" w:defSemiHidden="0" w:defUnhideWhenUsed="0" w:defQFormat="0" w:count="374">
     <w:lsdException w:name="Normal" w:uiPriority="0" w:qFormat="1"/>
     <w:lsdException w:name="heading 1" w:uiPriority="9" w:qFormat="1"/>
     <w:lsdException w:name="heading 2" w:semiHidden="1" w:uiPriority="9" w:unhideWhenUsed="1" w:qFormat="1"/>
@@ -817,6 +1075,9 @@
     <w:lsdException w:name="List Table 5 Dark Accent 6" w:uiPriority="50"/>
     <w:lsdException w:name="List Table 6 Colorful Accent 6" w:uiPriority="51"/>
     <w:lsdException w:name="List Table 7 Colorful Accent 6" w:uiPriority="52"/>
+    <w:lsdException w:name="Mention" w:semiHidden="1" w:unhideWhenUsed="1"/>
+    <w:lsdException w:name="Smart Hyperlink" w:semiHidden="1" w:unhideWhenUsed="1"/>
+    <w:lsdException w:name="Hashtag" w:semiHidden="1" w:unhideWhenUsed="1"/>
   </w:latentStyles>
   <w:style w:type="paragraph" w:default="1" w:styleId="Normal">
     <w:name w:val="Normal"/>

</xml_diff>